<commit_message>
Project 1 Code complete, rough draft done
</commit_message>
<xml_diff>
--- a/Project Reflections/P1 Reflection/P1_Reflection.docx
+++ b/Project Reflections/P1 Reflection/P1_Reflection.docx
@@ -198,8 +198,6 @@
       <w:r>
         <w:t xml:space="preserve">. </w:t>
       </w:r>
-      <w:bookmarkStart w:id="0" w:name="_GoBack"/>
-      <w:bookmarkEnd w:id="0"/>
     </w:p>
     <w:p>
       <w:r>
@@ -244,10 +242,7 @@
     <w:p>
       <w:r>
         <w:lastRenderedPageBreak/>
-        <w:t xml:space="preserve">As an example, </w:t>
-      </w:r>
-      <w:r>
-        <w:t xml:space="preserve">see </w:t>
+        <w:t xml:space="preserve">As an example, see </w:t>
       </w:r>
       <w:r>
         <w:fldChar w:fldCharType="begin"/>
@@ -271,19 +266,13 @@
         <w:fldChar w:fldCharType="end"/>
       </w:r>
       <w:r>
-        <w:t xml:space="preserve">. </w:t>
-      </w:r>
-      <w:r>
-        <w:t xml:space="preserve">In this case the transformation between A and B </w:t>
+        <w:t xml:space="preserve">. In this case the transformation between A and B </w:t>
       </w:r>
       <w:r>
         <w:t>was</w:t>
       </w:r>
       <w:r>
-        <w:t xml:space="preserve"> a reflection along the vertical axis.</w:t>
-      </w:r>
-      <w:r>
-        <w:t xml:space="preserve"> A human can tell that the transformation from A to C is a reflection along the horizontal axis. Unfortunately getting the agent to distinguish between the filled and unfilled shape was not possible in this project, so the A-C transform resulted in a “no match.” However, due to the implementation details the guess that was returned was simply image A. When the guesses were compared to the answers, image </w:t>
+        <w:t xml:space="preserve"> a reflection along the vertical axis. A human can tell that the transformation from A to C is a reflection along the horizontal axis. Unfortunately getting the agent to distinguish between the filled and unfilled shape was not possible in this project, so the A-C transform resulted in a “no match.” However, due to the implementation details the guess that was returned was simply image A. When the guesses were compared to the answers, image </w:t>
       </w:r>
       <w:proofErr w:type="gramStart"/>
       <w:r>
@@ -376,47 +365,18 @@
         <w:pStyle w:val="Caption"/>
         <w:jc w:val="center"/>
       </w:pPr>
-      <w:bookmarkStart w:id="1" w:name="_Ref453100077"/>
+      <w:bookmarkStart w:id="0" w:name="_Ref453100077"/>
       <w:r>
         <w:t xml:space="preserve">Figure </w:t>
       </w:r>
-      <w:fldSimple w:instr=" SEQ Figure \* ARABIC ">
-        <w:r>
-          <w:rPr>
-            <w:noProof/>
-          </w:rPr>
-          <w:t>1</w:t>
-        </w:r>
-      </w:fldSimple>
-      <w:bookmarkEnd w:id="1"/>
-      <w:r>
-        <w:t>: Raven's Progressive Matrix wher</w:t>
-      </w:r>
-      <w:r>
-        <w:t>e "fuzzy logic" was us</w:t>
-      </w:r>
-      <w:r>
-        <w:t>ed</w:t>
-      </w:r>
-    </w:p>
-    <w:p>
-      <w:r>
-        <w:t>The more difficult task was finding answers when simple transformations resulted in no matches.</w:t>
-      </w:r>
-      <w:r>
-        <w:t xml:space="preserve"> Take </w:t>
-      </w:r>
       <w:r>
         <w:fldChar w:fldCharType="begin"/>
       </w:r>
       <w:r>
-        <w:instrText xml:space="preserve"> REF _Ref453099508 \h </w:instrText>
+        <w:instrText xml:space="preserve"> SEQ Figure \* ARABIC </w:instrText>
       </w:r>
       <w:r>
         <w:fldChar w:fldCharType="separate"/>
-      </w:r>
-      <w:r>
-        <w:t xml:space="preserve">Figure </w:t>
       </w:r>
       <w:r>
         <w:rPr>
@@ -425,10 +385,76 @@
         <w:t>1</w:t>
       </w:r>
       <w:r>
+        <w:rPr>
+          <w:noProof/>
+        </w:rPr>
         <w:fldChar w:fldCharType="end"/>
       </w:r>
+      <w:bookmarkEnd w:id="0"/>
+      <w:r>
+        <w:t>: Raven's Progressive Matrix wher</w:t>
+      </w:r>
+      <w:r>
+        <w:t>e "fuzzy logic" was us</w:t>
+      </w:r>
+      <w:r>
+        <w:t>ed</w:t>
+      </w:r>
+    </w:p>
+    <w:p>
+      <w:r>
+        <w:t>The more difficult task was finding answers when simple transformations resulted in no matches.</w:t>
+      </w:r>
+      <w:r>
+        <w:t xml:space="preserve"> Take </w:t>
+      </w:r>
+      <w:r>
+        <w:fldChar w:fldCharType="begin"/>
+      </w:r>
+      <w:r>
+        <w:instrText xml:space="preserve"> REF _Ref453099508 \h </w:instrText>
+      </w:r>
+      <w:r>
+        <w:fldChar w:fldCharType="separate"/>
+      </w:r>
+      <w:r>
+        <w:t xml:space="preserve">Figure </w:t>
+      </w:r>
+      <w:r>
+        <w:rPr>
+          <w:noProof/>
+        </w:rPr>
+        <w:t>2</w:t>
+      </w:r>
+      <w:r>
+        <w:fldChar w:fldCharType="end"/>
+      </w:r>
       <w:r>
         <w:t xml:space="preserve"> below. For a human this is a trivial task – the answer is clearly 1, a hexagon without the black diamond in the center. </w:t>
+      </w:r>
+      <w:r>
+        <w:t xml:space="preserve">For the agent, no simple transformation existed between these images. Since no match could be found, the </w:t>
+      </w:r>
+      <w:r>
+        <w:t xml:space="preserve">absolute </w:t>
+      </w:r>
+      <w:r>
+        <w:t xml:space="preserve">differences between the images were compared. </w:t>
+      </w:r>
+      <w:r>
+        <w:t xml:space="preserve">(Note that black had a value of 0 and white a value of 255. Thus differences were denoted by white pixels.) </w:t>
+      </w:r>
+      <w:r>
+        <w:t xml:space="preserve">For A to B, this resulted in a </w:t>
+      </w:r>
+      <w:r>
+        <w:t xml:space="preserve">white </w:t>
+      </w:r>
+      <w:r>
+        <w:t xml:space="preserve">diamond in the center of the </w:t>
+      </w:r>
+      <w:r>
+        <w:t>image. This difference was then applied in two ways to image C. The first was to add the difference to C, the second was to subtract the difference from C. Adding the diamond resulted in near match to answer 1. Fuzzy logic again had to be used here because the match was not exact – there was a border around the diamond area.</w:t>
       </w:r>
     </w:p>
     <w:p>
@@ -499,7 +525,134 @@
         <w:pStyle w:val="Caption"/>
         <w:jc w:val="center"/>
       </w:pPr>
-      <w:bookmarkStart w:id="2" w:name="_Ref453099508"/>
+      <w:bookmarkStart w:id="1" w:name="_Ref453099508"/>
+      <w:r>
+        <w:t xml:space="preserve">Figure </w:t>
+      </w:r>
+      <w:r>
+        <w:fldChar w:fldCharType="begin"/>
+      </w:r>
+      <w:r>
+        <w:instrText xml:space="preserve"> SEQ Figure \* ARABIC </w:instrText>
+      </w:r>
+      <w:r>
+        <w:fldChar w:fldCharType="separate"/>
+      </w:r>
+      <w:r>
+        <w:rPr>
+          <w:noProof/>
+        </w:rPr>
+        <w:t>2</w:t>
+      </w:r>
+      <w:r>
+        <w:rPr>
+          <w:noProof/>
+        </w:rPr>
+        <w:fldChar w:fldCharType="end"/>
+      </w:r>
+      <w:bookmarkEnd w:id="1"/>
+      <w:r>
+        <w:t>: Raven's Progressive Matrix where simple transformations result in no useful information</w:t>
+      </w:r>
+    </w:p>
+    <w:p>
+      <w:r>
+        <w:t>As could be imagined, making special cases for all these different RPMs was not only time consuming but also</w:t>
+      </w:r>
+      <w:r>
+        <w:t xml:space="preserve"> increased in complexity dramatically as the number of cases grew. Determinations had to be made between answers that had the same (or about the same) confidence. </w:t>
+      </w:r>
+      <w:r>
+        <w:t>Encapsulating</w:t>
+      </w:r>
+      <w:r>
+        <w:t xml:space="preserve"> what exactly the transformation between one image and another became difficult as the difficulty increased. Abstracting enough to handle new cases while being concrete enough to answer the known problems was no simple task. In fact, large portions of the input problems were simply ignored. This underscores one of the inherent difficulties in creating an agent with human level performance. </w:t>
+      </w:r>
+      <w:r>
+        <w:t>Humans are able to determine relationships between vastly different inputs. Also, we are able to easily distinguish the caliber of similarity without affixing a specific value to it. Both these tasks are difficult to bestow on a computer because they depend so much on nuance and intuition.</w:t>
+      </w:r>
+    </w:p>
+    <w:p>
+      <w:pPr>
+        <w:pStyle w:val="Heading1"/>
+      </w:pPr>
+      <w:r>
+        <w:t>Results</w:t>
+      </w:r>
+      <w:r>
+        <w:t xml:space="preserve"> and Discussion</w:t>
+      </w:r>
+    </w:p>
+    <w:p>
+      <w:r>
+        <w:t xml:space="preserve">The implementation was tested several different ways. </w:t>
+      </w:r>
+      <w:r>
+        <w:t>The first test</w:t>
+      </w:r>
+      <w:r>
+        <w:t xml:space="preserve"> was a set of in-sample RPMs provided by the instructor. These results can be seen in </w:t>
+      </w:r>
+      <w:r>
+        <w:t xml:space="preserve">the first two bars in </w:t>
+      </w:r>
+      <w:r>
+        <w:fldChar w:fldCharType="begin"/>
+      </w:r>
+      <w:r>
+        <w:instrText xml:space="preserve"> REF _Ref453183455 \h </w:instrText>
+      </w:r>
+      <w:r>
+        <w:fldChar w:fldCharType="separate"/>
+      </w:r>
+      <w:r>
+        <w:t xml:space="preserve">Figure </w:t>
+      </w:r>
+      <w:r>
+        <w:rPr>
+          <w:noProof/>
+        </w:rPr>
+        <w:t>3</w:t>
+      </w:r>
+      <w:r>
+        <w:fldChar w:fldCharType="end"/>
+      </w:r>
+      <w:r>
+        <w:t>. This shows that heavy emphasis was placed on getting the Basic Problems correct while little attention was given to the Challenge Problem Set. Since the Basic Problems could be observed the solution methods were tailored to answer these correctly. The same could have been done for the Challenge Problem Set, but as noted in the previous section this would have been extremely time consuming and complex.</w:t>
+      </w:r>
+    </w:p>
+    <w:p>
+      <w:pPr>
+        <w:keepNext/>
+        <w:spacing w:after="0"/>
+        <w:jc w:val="center"/>
+      </w:pPr>
+      <w:r>
+        <w:rPr>
+          <w:noProof/>
+        </w:rPr>
+        <w:lastRenderedPageBreak/>
+        <w:drawing>
+          <wp:inline distT="0" distB="0" distL="0" distR="0" wp14:anchorId="404D7735" wp14:editId="76E31620">
+            <wp:extent cx="5166360" cy="2933700"/>
+            <wp:effectExtent l="0" t="0" r="15240" b="0"/>
+            <wp:docPr id="3" name="Chart 3"/>
+            <wp:cNvGraphicFramePr/>
+            <a:graphic xmlns:a="http://schemas.openxmlformats.org/drawingml/2006/main">
+              <a:graphicData uri="http://schemas.openxmlformats.org/drawingml/2006/chart">
+                <c:chart xmlns:c="http://schemas.openxmlformats.org/drawingml/2006/chart" xmlns:r="http://schemas.openxmlformats.org/officeDocument/2006/relationships" r:id="rId7"/>
+              </a:graphicData>
+            </a:graphic>
+          </wp:inline>
+        </w:drawing>
+      </w:r>
+    </w:p>
+    <w:p>
+      <w:pPr>
+        <w:pStyle w:val="Caption"/>
+        <w:jc w:val="center"/>
+      </w:pPr>
+      <w:bookmarkStart w:id="2" w:name="_Ref453183455"/>
       <w:r>
         <w:t xml:space="preserve">Figure </w:t>
       </w:r>
@@ -508,12 +661,117 @@
           <w:rPr>
             <w:noProof/>
           </w:rPr>
-          <w:t>2</w:t>
+          <w:t>3</w:t>
         </w:r>
       </w:fldSimple>
       <w:bookmarkEnd w:id="2"/>
       <w:r>
-        <w:t>: Raven's Progressive Matrix where simple transformations result in no useful information</w:t>
+        <w:t>: Correct vs. Incorrect Answers by Problem Set</w:t>
+      </w:r>
+    </w:p>
+    <w:p>
+      <w:r>
+        <w:t xml:space="preserve">The second test was using out-of-sample RPMs that were also provided by the instructor but that could only be tested a limited number of times. </w:t>
+      </w:r>
+      <w:r>
+        <w:t xml:space="preserve">These results can be seen in the right two columns in </w:t>
+      </w:r>
+      <w:r>
+        <w:fldChar w:fldCharType="begin"/>
+      </w:r>
+      <w:r>
+        <w:instrText xml:space="preserve"> REF _Ref453183455 \h </w:instrText>
+      </w:r>
+      <w:r>
+        <w:fldChar w:fldCharType="separate"/>
+      </w:r>
+      <w:r>
+        <w:t xml:space="preserve">Figure </w:t>
+      </w:r>
+      <w:r>
+        <w:rPr>
+          <w:noProof/>
+        </w:rPr>
+        <w:t>3</w:t>
+      </w:r>
+      <w:r>
+        <w:fldChar w:fldCharType="end"/>
+      </w:r>
+      <w:r>
+        <w:t>. It was expected that these results would be similar to the in-sample results. One data set would be mostly correct while the other was mostly wrong. Fortunately this was not the case. The agent performed about as well on the Test Problems as on the Basic Problems. Additionally the performance on the Ravens Problems far exceeded that of the Challenge Problems.</w:t>
+      </w:r>
+    </w:p>
+    <w:p>
+      <w:r>
+        <w:fldChar w:fldCharType="begin"/>
+      </w:r>
+      <w:r>
+        <w:instrText xml:space="preserve"> REF _Ref453183780 \h </w:instrText>
+      </w:r>
+      <w:r>
+        <w:fldChar w:fldCharType="separate"/>
+      </w:r>
+      <w:r>
+        <w:t xml:space="preserve">Figure </w:t>
+      </w:r>
+      <w:r>
+        <w:rPr>
+          <w:noProof/>
+        </w:rPr>
+        <w:t>4</w:t>
+      </w:r>
+      <w:r>
+        <w:fldChar w:fldCharType="end"/>
+      </w:r>
+      <w:r>
+        <w:t xml:space="preserve"> summarizes the agent’s performance across all the tests. Forty-eight problems were given to the agent, with 29 answered correctly and 19 answered incorrectly. Thus the agent had an accuracy rate of approximate 60%.</w:t>
+      </w:r>
+    </w:p>
+    <w:p>
+      <w:pPr>
+        <w:keepNext/>
+        <w:spacing w:after="0"/>
+        <w:jc w:val="center"/>
+      </w:pPr>
+      <w:r>
+        <w:rPr>
+          <w:noProof/>
+        </w:rPr>
+        <w:drawing>
+          <wp:inline distT="0" distB="0" distL="0" distR="0" wp14:anchorId="2403D149" wp14:editId="41809318">
+            <wp:extent cx="2659380" cy="2400300"/>
+            <wp:effectExtent l="0" t="0" r="7620" b="0"/>
+            <wp:docPr id="4" name="Chart 4"/>
+            <wp:cNvGraphicFramePr/>
+            <a:graphic xmlns:a="http://schemas.openxmlformats.org/drawingml/2006/main">
+              <a:graphicData uri="http://schemas.openxmlformats.org/drawingml/2006/chart">
+                <c:chart xmlns:c="http://schemas.openxmlformats.org/drawingml/2006/chart" xmlns:r="http://schemas.openxmlformats.org/officeDocument/2006/relationships" r:id="rId8"/>
+              </a:graphicData>
+            </a:graphic>
+          </wp:inline>
+        </w:drawing>
+      </w:r>
+    </w:p>
+    <w:p>
+      <w:pPr>
+        <w:pStyle w:val="Caption"/>
+        <w:jc w:val="center"/>
+      </w:pPr>
+      <w:bookmarkStart w:id="3" w:name="_Ref453183780"/>
+      <w:r>
+        <w:t xml:space="preserve">Figure </w:t>
+      </w:r>
+      <w:fldSimple w:instr=" SEQ Figure \* ARABIC ">
+        <w:r>
+          <w:rPr>
+            <w:noProof/>
+          </w:rPr>
+          <w:t>4</w:t>
+        </w:r>
+      </w:fldSimple>
+      <w:bookmarkEnd w:id="3"/>
+      <w:r>
+        <w:t>: Correct vs. Incorrect across all problem sets</w:t>
       </w:r>
     </w:p>
     <w:p>
@@ -521,77 +779,52 @@
         <w:pStyle w:val="Heading1"/>
       </w:pPr>
       <w:r>
-        <w:t>Results</w:t>
-      </w:r>
-      <w:r>
-        <w:t xml:space="preserve"> and Discussion</w:t>
+        <w:lastRenderedPageBreak/>
+        <w:t>Conclusions</w:t>
+      </w:r>
+      <w:r>
+        <w:t xml:space="preserve"> and Future Work</w:t>
       </w:r>
     </w:p>
     <w:p>
       <w:r>
-        <w:t xml:space="preserve">The implementation was tested several different ways. </w:t>
-      </w:r>
-      <w:r>
-        <w:t>The first test</w:t>
-      </w:r>
-      <w:r>
-        <w:t xml:space="preserve"> was a set of in-sample RPMs provided by the instructor. These results can be seen in </w:t>
-      </w:r>
-      <w:r>
-        <w:fldChar w:fldCharType="begin"/>
-      </w:r>
-      <w:r>
-        <w:instrText xml:space="preserve"> REF _Ref453012135 \h </w:instrText>
-      </w:r>
-      <w:r>
-        <w:fldChar w:fldCharType="separate"/>
-      </w:r>
-      <w:r>
-        <w:t xml:space="preserve">Table </w:t>
-      </w:r>
-      <w:r>
-        <w:rPr>
-          <w:noProof/>
-        </w:rPr>
-        <w:t>1</w:t>
-      </w:r>
-      <w:r>
-        <w:fldChar w:fldCharType="end"/>
-      </w:r>
-      <w:r>
-        <w:t xml:space="preserve"> and fig 1 below. DISCUSS RESULTS HERE.</w:t>
-      </w:r>
-    </w:p>
-    <w:p/>
-    <w:p>
-      <w:r>
-        <w:t>Pie chart of correct vs. incorrect vs. not answered</w:t>
-      </w:r>
-    </w:p>
-    <w:p/>
-    <w:p>
-      <w:r>
-        <w:t xml:space="preserve">The second test was using out-of-sample RPMs that were also provided by the instructor but that could only be tested a limited number of times. The latest results can be seen in ___ below. (Note: The answers </w:t>
-      </w:r>
-      <w:proofErr w:type="gramStart"/>
-      <w:r>
-        <w:t>were</w:t>
-      </w:r>
-      <w:proofErr w:type="gramEnd"/>
-      <w:r>
-        <w:t xml:space="preserve"> randomly ordered, so a table was not useful in this case.) DISCUSS RESULTS</w:t>
-      </w:r>
-    </w:p>
-    <w:p>
-      <w:pPr>
-        <w:pStyle w:val="Heading1"/>
-      </w:pPr>
-      <w:r>
-        <w:t>Conclusions</w:t>
-      </w:r>
-      <w:r>
-        <w:t xml:space="preserve"> and Future Work</w:t>
-      </w:r>
+        <w:t>Crafting a near-human level intelligence for something as simple as a series of multiple choice questions of pattern matching is diffi</w:t>
+      </w:r>
+      <w:r>
+        <w:t xml:space="preserve">cult. This project explored </w:t>
+      </w:r>
+      <w:r>
+        <w:t>technique</w:t>
+      </w:r>
+      <w:r>
+        <w:t>s</w:t>
+      </w:r>
+      <w:r>
+        <w:t xml:space="preserve"> to create such an intelligence using production systems and generate and test. Decent performance was observed, but it was noted that to achieve better </w:t>
+      </w:r>
+      <w:r>
+        <w:t>results would require</w:t>
+      </w:r>
+      <w:r>
+        <w:t xml:space="preserve"> a great deal more complexity. It was postulated that this is in part due to the difficulty in creating </w:t>
+      </w:r>
+      <w:r>
+        <w:t>human level</w:t>
+      </w:r>
+      <w:r>
+        <w:t xml:space="preserve"> intelligence. However, the author also believes it to be in part due to the deficiency in the selected methods. </w:t>
+      </w:r>
+      <w:r>
+        <w:t>Production systems and generate and test are useful methods, but they are very general. More tailored methods need to be used, and m</w:t>
+      </w:r>
+      <w:r>
+        <w:t>ore research needs to be done exploring how similar problems have been approached</w:t>
+      </w:r>
+      <w:r>
+        <w:t xml:space="preserve"> by the larger AI community. </w:t>
+      </w:r>
+      <w:bookmarkStart w:id="4" w:name="_GoBack"/>
+      <w:bookmarkEnd w:id="4"/>
     </w:p>
     <w:sectPr>
       <w:pgSz w:w="12240" w:h="15840"/>
@@ -1191,6 +1424,1678 @@
 </w:styles>
 </file>
 
+<file path=word/charts/chart1.xml><?xml version="1.0" encoding="utf-8"?>
+<c:chartSpace xmlns:c="http://schemas.openxmlformats.org/drawingml/2006/chart" xmlns:a="http://schemas.openxmlformats.org/drawingml/2006/main" xmlns:r="http://schemas.openxmlformats.org/officeDocument/2006/relationships">
+  <c:date1904 val="0"/>
+  <c:lang val="en-US"/>
+  <c:roundedCorners val="0"/>
+  <mc:AlternateContent xmlns:mc="http://schemas.openxmlformats.org/markup-compatibility/2006">
+    <mc:Choice xmlns:c14="http://schemas.microsoft.com/office/drawing/2007/8/2/chart" Requires="c14">
+      <c14:style val="102"/>
+    </mc:Choice>
+    <mc:Fallback>
+      <c:style val="2"/>
+    </mc:Fallback>
+  </mc:AlternateContent>
+  <c:chart>
+    <c:autoTitleDeleted val="1"/>
+    <c:plotArea>
+      <c:layout/>
+      <c:barChart>
+        <c:barDir val="col"/>
+        <c:grouping val="stacked"/>
+        <c:varyColors val="0"/>
+        <c:ser>
+          <c:idx val="0"/>
+          <c:order val="0"/>
+          <c:tx>
+            <c:strRef>
+              <c:f>'8June'!$B$1</c:f>
+              <c:strCache>
+                <c:ptCount val="1"/>
+                <c:pt idx="0">
+                  <c:v>Correct</c:v>
+                </c:pt>
+              </c:strCache>
+            </c:strRef>
+          </c:tx>
+          <c:spPr>
+            <a:solidFill>
+              <a:schemeClr val="accent1"/>
+            </a:solidFill>
+            <a:ln>
+              <a:noFill/>
+            </a:ln>
+            <a:effectLst/>
+          </c:spPr>
+          <c:invertIfNegative val="0"/>
+          <c:cat>
+            <c:strRef>
+              <c:f>'8June'!$A$2:$A$5</c:f>
+              <c:strCache>
+                <c:ptCount val="4"/>
+                <c:pt idx="0">
+                  <c:v>Basic Problems B</c:v>
+                </c:pt>
+                <c:pt idx="1">
+                  <c:v>Challenge Problems B</c:v>
+                </c:pt>
+                <c:pt idx="2">
+                  <c:v>Ravens Problems B</c:v>
+                </c:pt>
+                <c:pt idx="3">
+                  <c:v>Test Problems B</c:v>
+                </c:pt>
+              </c:strCache>
+            </c:strRef>
+          </c:cat>
+          <c:val>
+            <c:numRef>
+              <c:f>'8June'!$B$2:$B$5</c:f>
+              <c:numCache>
+                <c:formatCode>General</c:formatCode>
+                <c:ptCount val="4"/>
+                <c:pt idx="0">
+                  <c:v>10</c:v>
+                </c:pt>
+                <c:pt idx="1">
+                  <c:v>3</c:v>
+                </c:pt>
+                <c:pt idx="2">
+                  <c:v>7</c:v>
+                </c:pt>
+                <c:pt idx="3">
+                  <c:v>9</c:v>
+                </c:pt>
+              </c:numCache>
+            </c:numRef>
+          </c:val>
+        </c:ser>
+        <c:ser>
+          <c:idx val="1"/>
+          <c:order val="1"/>
+          <c:tx>
+            <c:strRef>
+              <c:f>'8June'!$C$1</c:f>
+              <c:strCache>
+                <c:ptCount val="1"/>
+                <c:pt idx="0">
+                  <c:v>Incorrect</c:v>
+                </c:pt>
+              </c:strCache>
+            </c:strRef>
+          </c:tx>
+          <c:spPr>
+            <a:solidFill>
+              <a:schemeClr val="accent2"/>
+            </a:solidFill>
+            <a:ln>
+              <a:noFill/>
+            </a:ln>
+            <a:effectLst/>
+          </c:spPr>
+          <c:invertIfNegative val="0"/>
+          <c:cat>
+            <c:strRef>
+              <c:f>'8June'!$A$2:$A$5</c:f>
+              <c:strCache>
+                <c:ptCount val="4"/>
+                <c:pt idx="0">
+                  <c:v>Basic Problems B</c:v>
+                </c:pt>
+                <c:pt idx="1">
+                  <c:v>Challenge Problems B</c:v>
+                </c:pt>
+                <c:pt idx="2">
+                  <c:v>Ravens Problems B</c:v>
+                </c:pt>
+                <c:pt idx="3">
+                  <c:v>Test Problems B</c:v>
+                </c:pt>
+              </c:strCache>
+            </c:strRef>
+          </c:cat>
+          <c:val>
+            <c:numRef>
+              <c:f>'8June'!$C$2:$C$5</c:f>
+              <c:numCache>
+                <c:formatCode>General</c:formatCode>
+                <c:ptCount val="4"/>
+                <c:pt idx="0">
+                  <c:v>2</c:v>
+                </c:pt>
+                <c:pt idx="1">
+                  <c:v>9</c:v>
+                </c:pt>
+                <c:pt idx="2">
+                  <c:v>5</c:v>
+                </c:pt>
+                <c:pt idx="3">
+                  <c:v>3</c:v>
+                </c:pt>
+              </c:numCache>
+            </c:numRef>
+          </c:val>
+        </c:ser>
+        <c:dLbls>
+          <c:showLegendKey val="0"/>
+          <c:showVal val="0"/>
+          <c:showCatName val="0"/>
+          <c:showSerName val="0"/>
+          <c:showPercent val="0"/>
+          <c:showBubbleSize val="0"/>
+        </c:dLbls>
+        <c:gapWidth val="150"/>
+        <c:overlap val="100"/>
+        <c:axId val="301170384"/>
+        <c:axId val="301172736"/>
+      </c:barChart>
+      <c:catAx>
+        <c:axId val="301170384"/>
+        <c:scaling>
+          <c:orientation val="minMax"/>
+        </c:scaling>
+        <c:delete val="0"/>
+        <c:axPos val="b"/>
+        <c:numFmt formatCode="General" sourceLinked="1"/>
+        <c:majorTickMark val="none"/>
+        <c:minorTickMark val="none"/>
+        <c:tickLblPos val="nextTo"/>
+        <c:spPr>
+          <a:noFill/>
+          <a:ln w="9525" cap="flat" cmpd="sng" algn="ctr">
+            <a:solidFill>
+              <a:schemeClr val="tx1">
+                <a:lumMod val="15000"/>
+                <a:lumOff val="85000"/>
+              </a:schemeClr>
+            </a:solidFill>
+            <a:round/>
+          </a:ln>
+          <a:effectLst/>
+        </c:spPr>
+        <c:txPr>
+          <a:bodyPr rot="-60000000" spcFirstLastPara="1" vertOverflow="ellipsis" vert="horz" wrap="square" anchor="ctr" anchorCtr="1"/>
+          <a:lstStyle/>
+          <a:p>
+            <a:pPr>
+              <a:defRPr sz="900" b="0" i="0" u="none" strike="noStrike" kern="1200" baseline="0">
+                <a:solidFill>
+                  <a:schemeClr val="tx1">
+                    <a:lumMod val="65000"/>
+                    <a:lumOff val="35000"/>
+                  </a:schemeClr>
+                </a:solidFill>
+                <a:latin typeface="+mn-lt"/>
+                <a:ea typeface="+mn-ea"/>
+                <a:cs typeface="+mn-cs"/>
+              </a:defRPr>
+            </a:pPr>
+            <a:endParaRPr lang="en-US"/>
+          </a:p>
+        </c:txPr>
+        <c:crossAx val="301172736"/>
+        <c:crosses val="autoZero"/>
+        <c:auto val="1"/>
+        <c:lblAlgn val="ctr"/>
+        <c:lblOffset val="100"/>
+        <c:noMultiLvlLbl val="0"/>
+      </c:catAx>
+      <c:valAx>
+        <c:axId val="301172736"/>
+        <c:scaling>
+          <c:orientation val="minMax"/>
+        </c:scaling>
+        <c:delete val="0"/>
+        <c:axPos val="l"/>
+        <c:majorGridlines>
+          <c:spPr>
+            <a:ln w="9525" cap="flat" cmpd="sng" algn="ctr">
+              <a:solidFill>
+                <a:schemeClr val="tx1">
+                  <a:lumMod val="15000"/>
+                  <a:lumOff val="85000"/>
+                </a:schemeClr>
+              </a:solidFill>
+              <a:round/>
+            </a:ln>
+            <a:effectLst/>
+          </c:spPr>
+        </c:majorGridlines>
+        <c:numFmt formatCode="General" sourceLinked="1"/>
+        <c:majorTickMark val="none"/>
+        <c:minorTickMark val="none"/>
+        <c:tickLblPos val="nextTo"/>
+        <c:spPr>
+          <a:noFill/>
+          <a:ln>
+            <a:noFill/>
+          </a:ln>
+          <a:effectLst/>
+        </c:spPr>
+        <c:txPr>
+          <a:bodyPr rot="-60000000" spcFirstLastPara="1" vertOverflow="ellipsis" vert="horz" wrap="square" anchor="ctr" anchorCtr="1"/>
+          <a:lstStyle/>
+          <a:p>
+            <a:pPr>
+              <a:defRPr sz="900" b="0" i="0" u="none" strike="noStrike" kern="1200" baseline="0">
+                <a:solidFill>
+                  <a:schemeClr val="tx1">
+                    <a:lumMod val="65000"/>
+                    <a:lumOff val="35000"/>
+                  </a:schemeClr>
+                </a:solidFill>
+                <a:latin typeface="+mn-lt"/>
+                <a:ea typeface="+mn-ea"/>
+                <a:cs typeface="+mn-cs"/>
+              </a:defRPr>
+            </a:pPr>
+            <a:endParaRPr lang="en-US"/>
+          </a:p>
+        </c:txPr>
+        <c:crossAx val="301170384"/>
+        <c:crosses val="autoZero"/>
+        <c:crossBetween val="between"/>
+      </c:valAx>
+      <c:spPr>
+        <a:noFill/>
+        <a:ln>
+          <a:noFill/>
+        </a:ln>
+        <a:effectLst/>
+      </c:spPr>
+    </c:plotArea>
+    <c:legend>
+      <c:legendPos val="b"/>
+      <c:overlay val="0"/>
+      <c:spPr>
+        <a:noFill/>
+        <a:ln>
+          <a:noFill/>
+        </a:ln>
+        <a:effectLst/>
+      </c:spPr>
+      <c:txPr>
+        <a:bodyPr rot="0" spcFirstLastPara="1" vertOverflow="ellipsis" vert="horz" wrap="square" anchor="ctr" anchorCtr="1"/>
+        <a:lstStyle/>
+        <a:p>
+          <a:pPr>
+            <a:defRPr sz="900" b="0" i="0" u="none" strike="noStrike" kern="1200" baseline="0">
+              <a:solidFill>
+                <a:schemeClr val="tx1">
+                  <a:lumMod val="65000"/>
+                  <a:lumOff val="35000"/>
+                </a:schemeClr>
+              </a:solidFill>
+              <a:latin typeface="+mn-lt"/>
+              <a:ea typeface="+mn-ea"/>
+              <a:cs typeface="+mn-cs"/>
+            </a:defRPr>
+          </a:pPr>
+          <a:endParaRPr lang="en-US"/>
+        </a:p>
+      </c:txPr>
+    </c:legend>
+    <c:plotVisOnly val="1"/>
+    <c:dispBlanksAs val="gap"/>
+    <c:showDLblsOverMax val="0"/>
+  </c:chart>
+  <c:spPr>
+    <a:solidFill>
+      <a:schemeClr val="bg1"/>
+    </a:solidFill>
+    <a:ln w="9525" cap="flat" cmpd="sng" algn="ctr">
+      <a:solidFill>
+        <a:schemeClr val="tx1">
+          <a:lumMod val="15000"/>
+          <a:lumOff val="85000"/>
+        </a:schemeClr>
+      </a:solidFill>
+      <a:round/>
+    </a:ln>
+    <a:effectLst/>
+  </c:spPr>
+  <c:txPr>
+    <a:bodyPr/>
+    <a:lstStyle/>
+    <a:p>
+      <a:pPr>
+        <a:defRPr/>
+      </a:pPr>
+      <a:endParaRPr lang="en-US"/>
+    </a:p>
+  </c:txPr>
+  <c:externalData r:id="rId3">
+    <c:autoUpdate val="0"/>
+  </c:externalData>
+</c:chartSpace>
+</file>
+
+<file path=word/charts/chart2.xml><?xml version="1.0" encoding="utf-8"?>
+<c:chartSpace xmlns:c="http://schemas.openxmlformats.org/drawingml/2006/chart" xmlns:a="http://schemas.openxmlformats.org/drawingml/2006/main" xmlns:r="http://schemas.openxmlformats.org/officeDocument/2006/relationships">
+  <c:date1904 val="0"/>
+  <c:lang val="en-US"/>
+  <c:roundedCorners val="0"/>
+  <mc:AlternateContent xmlns:mc="http://schemas.openxmlformats.org/markup-compatibility/2006">
+    <mc:Choice xmlns:c14="http://schemas.microsoft.com/office/drawing/2007/8/2/chart" Requires="c14">
+      <c14:style val="102"/>
+    </mc:Choice>
+    <mc:Fallback>
+      <c:style val="2"/>
+    </mc:Fallback>
+  </mc:AlternateContent>
+  <c:chart>
+    <c:autoTitleDeleted val="1"/>
+    <c:plotArea>
+      <c:layout/>
+      <c:pieChart>
+        <c:varyColors val="1"/>
+        <c:ser>
+          <c:idx val="0"/>
+          <c:order val="0"/>
+          <c:dPt>
+            <c:idx val="0"/>
+            <c:bubble3D val="0"/>
+            <c:spPr>
+              <a:solidFill>
+                <a:schemeClr val="accent1"/>
+              </a:solidFill>
+              <a:ln w="19050">
+                <a:solidFill>
+                  <a:schemeClr val="lt1"/>
+                </a:solidFill>
+              </a:ln>
+              <a:effectLst/>
+            </c:spPr>
+          </c:dPt>
+          <c:dPt>
+            <c:idx val="1"/>
+            <c:bubble3D val="0"/>
+            <c:spPr>
+              <a:solidFill>
+                <a:schemeClr val="accent2"/>
+              </a:solidFill>
+              <a:ln w="19050">
+                <a:solidFill>
+                  <a:schemeClr val="lt1"/>
+                </a:solidFill>
+              </a:ln>
+              <a:effectLst/>
+            </c:spPr>
+          </c:dPt>
+          <c:dLbls>
+            <c:spPr>
+              <a:noFill/>
+              <a:ln>
+                <a:noFill/>
+              </a:ln>
+              <a:effectLst/>
+            </c:spPr>
+            <c:txPr>
+              <a:bodyPr rot="0" spcFirstLastPara="1" vertOverflow="ellipsis" vert="horz" wrap="square" lIns="38100" tIns="19050" rIns="38100" bIns="19050" anchor="ctr" anchorCtr="1">
+                <a:spAutoFit/>
+              </a:bodyPr>
+              <a:lstStyle/>
+              <a:p>
+                <a:pPr>
+                  <a:defRPr sz="900" b="0" i="0" u="none" strike="noStrike" kern="1200" baseline="0">
+                    <a:solidFill>
+                      <a:schemeClr val="tx1">
+                        <a:lumMod val="75000"/>
+                        <a:lumOff val="25000"/>
+                      </a:schemeClr>
+                    </a:solidFill>
+                    <a:latin typeface="+mn-lt"/>
+                    <a:ea typeface="+mn-ea"/>
+                    <a:cs typeface="+mn-cs"/>
+                  </a:defRPr>
+                </a:pPr>
+                <a:endParaRPr lang="en-US"/>
+              </a:p>
+            </c:txPr>
+            <c:dLblPos val="bestFit"/>
+            <c:showLegendKey val="0"/>
+            <c:showVal val="1"/>
+            <c:showCatName val="0"/>
+            <c:showSerName val="0"/>
+            <c:showPercent val="0"/>
+            <c:showBubbleSize val="0"/>
+            <c:showLeaderLines val="1"/>
+            <c:leaderLines>
+              <c:spPr>
+                <a:ln w="9525" cap="flat" cmpd="sng" algn="ctr">
+                  <a:solidFill>
+                    <a:schemeClr val="tx1">
+                      <a:lumMod val="35000"/>
+                      <a:lumOff val="65000"/>
+                    </a:schemeClr>
+                  </a:solidFill>
+                  <a:round/>
+                </a:ln>
+                <a:effectLst/>
+              </c:spPr>
+            </c:leaderLines>
+            <c:extLst>
+              <c:ext xmlns:c15="http://schemas.microsoft.com/office/drawing/2012/chart" uri="{CE6537A1-D6FC-4f65-9D91-7224C49458BB}"/>
+            </c:extLst>
+          </c:dLbls>
+          <c:cat>
+            <c:strLit>
+              <c:ptCount val="2"/>
+              <c:pt idx="0">
+                <c:v>Correct</c:v>
+              </c:pt>
+              <c:pt idx="1">
+                <c:v>Incorrect</c:v>
+              </c:pt>
+            </c:strLit>
+          </c:cat>
+          <c:val>
+            <c:numRef>
+              <c:f>'8June'!$B$6:$C$6</c:f>
+              <c:numCache>
+                <c:formatCode>General</c:formatCode>
+                <c:ptCount val="2"/>
+                <c:pt idx="0">
+                  <c:v>29</c:v>
+                </c:pt>
+                <c:pt idx="1">
+                  <c:v>19</c:v>
+                </c:pt>
+              </c:numCache>
+            </c:numRef>
+          </c:val>
+        </c:ser>
+        <c:dLbls>
+          <c:dLblPos val="bestFit"/>
+          <c:showLegendKey val="0"/>
+          <c:showVal val="1"/>
+          <c:showCatName val="0"/>
+          <c:showSerName val="0"/>
+          <c:showPercent val="0"/>
+          <c:showBubbleSize val="0"/>
+          <c:showLeaderLines val="1"/>
+        </c:dLbls>
+        <c:firstSliceAng val="0"/>
+      </c:pieChart>
+      <c:spPr>
+        <a:noFill/>
+        <a:ln>
+          <a:noFill/>
+        </a:ln>
+        <a:effectLst/>
+      </c:spPr>
+    </c:plotArea>
+    <c:legend>
+      <c:legendPos val="b"/>
+      <c:overlay val="0"/>
+      <c:spPr>
+        <a:noFill/>
+        <a:ln>
+          <a:noFill/>
+        </a:ln>
+        <a:effectLst/>
+      </c:spPr>
+      <c:txPr>
+        <a:bodyPr rot="0" spcFirstLastPara="1" vertOverflow="ellipsis" vert="horz" wrap="square" anchor="ctr" anchorCtr="1"/>
+        <a:lstStyle/>
+        <a:p>
+          <a:pPr rtl="0">
+            <a:defRPr sz="900" b="0" i="0" u="none" strike="noStrike" kern="1200" baseline="0">
+              <a:solidFill>
+                <a:schemeClr val="tx1">
+                  <a:lumMod val="65000"/>
+                  <a:lumOff val="35000"/>
+                </a:schemeClr>
+              </a:solidFill>
+              <a:latin typeface="+mn-lt"/>
+              <a:ea typeface="+mn-ea"/>
+              <a:cs typeface="+mn-cs"/>
+            </a:defRPr>
+          </a:pPr>
+          <a:endParaRPr lang="en-US"/>
+        </a:p>
+      </c:txPr>
+    </c:legend>
+    <c:plotVisOnly val="1"/>
+    <c:dispBlanksAs val="gap"/>
+    <c:showDLblsOverMax val="0"/>
+  </c:chart>
+  <c:spPr>
+    <a:solidFill>
+      <a:schemeClr val="bg1"/>
+    </a:solidFill>
+    <a:ln w="9525" cap="flat" cmpd="sng" algn="ctr">
+      <a:solidFill>
+        <a:schemeClr val="tx1">
+          <a:lumMod val="15000"/>
+          <a:lumOff val="85000"/>
+        </a:schemeClr>
+      </a:solidFill>
+      <a:round/>
+    </a:ln>
+    <a:effectLst/>
+  </c:spPr>
+  <c:txPr>
+    <a:bodyPr/>
+    <a:lstStyle/>
+    <a:p>
+      <a:pPr>
+        <a:defRPr/>
+      </a:pPr>
+      <a:endParaRPr lang="en-US"/>
+    </a:p>
+  </c:txPr>
+  <c:externalData r:id="rId3">
+    <c:autoUpdate val="0"/>
+  </c:externalData>
+</c:chartSpace>
+</file>
+
+<file path=word/charts/colors1.xml><?xml version="1.0" encoding="utf-8"?>
+<cs:colorStyle xmlns:cs="http://schemas.microsoft.com/office/drawing/2012/chartStyle" xmlns:a="http://schemas.openxmlformats.org/drawingml/2006/main" meth="cycle" id="10">
+  <a:schemeClr val="accent1"/>
+  <a:schemeClr val="accent2"/>
+  <a:schemeClr val="accent3"/>
+  <a:schemeClr val="accent4"/>
+  <a:schemeClr val="accent5"/>
+  <a:schemeClr val="accent6"/>
+  <cs:variation/>
+  <cs:variation>
+    <a:lumMod val="60000"/>
+  </cs:variation>
+  <cs:variation>
+    <a:lumMod val="80000"/>
+    <a:lumOff val="20000"/>
+  </cs:variation>
+  <cs:variation>
+    <a:lumMod val="80000"/>
+  </cs:variation>
+  <cs:variation>
+    <a:lumMod val="60000"/>
+    <a:lumOff val="40000"/>
+  </cs:variation>
+  <cs:variation>
+    <a:lumMod val="50000"/>
+  </cs:variation>
+  <cs:variation>
+    <a:lumMod val="70000"/>
+    <a:lumOff val="30000"/>
+  </cs:variation>
+  <cs:variation>
+    <a:lumMod val="70000"/>
+  </cs:variation>
+  <cs:variation>
+    <a:lumMod val="50000"/>
+    <a:lumOff val="50000"/>
+  </cs:variation>
+</cs:colorStyle>
+</file>
+
+<file path=word/charts/colors2.xml><?xml version="1.0" encoding="utf-8"?>
+<cs:colorStyle xmlns:cs="http://schemas.microsoft.com/office/drawing/2012/chartStyle" xmlns:a="http://schemas.openxmlformats.org/drawingml/2006/main" meth="cycle" id="10">
+  <a:schemeClr val="accent1"/>
+  <a:schemeClr val="accent2"/>
+  <a:schemeClr val="accent3"/>
+  <a:schemeClr val="accent4"/>
+  <a:schemeClr val="accent5"/>
+  <a:schemeClr val="accent6"/>
+  <cs:variation/>
+  <cs:variation>
+    <a:lumMod val="60000"/>
+  </cs:variation>
+  <cs:variation>
+    <a:lumMod val="80000"/>
+    <a:lumOff val="20000"/>
+  </cs:variation>
+  <cs:variation>
+    <a:lumMod val="80000"/>
+  </cs:variation>
+  <cs:variation>
+    <a:lumMod val="60000"/>
+    <a:lumOff val="40000"/>
+  </cs:variation>
+  <cs:variation>
+    <a:lumMod val="50000"/>
+  </cs:variation>
+  <cs:variation>
+    <a:lumMod val="70000"/>
+    <a:lumOff val="30000"/>
+  </cs:variation>
+  <cs:variation>
+    <a:lumMod val="70000"/>
+  </cs:variation>
+  <cs:variation>
+    <a:lumMod val="50000"/>
+    <a:lumOff val="50000"/>
+  </cs:variation>
+</cs:colorStyle>
+</file>
+
+<file path=word/charts/style1.xml><?xml version="1.0" encoding="utf-8"?>
+<cs:chartStyle xmlns:cs="http://schemas.microsoft.com/office/drawing/2012/chartStyle" xmlns:a="http://schemas.openxmlformats.org/drawingml/2006/main" id="297">
+  <cs:axisTitle>
+    <cs:lnRef idx="0"/>
+    <cs:fillRef idx="0"/>
+    <cs:effectRef idx="0"/>
+    <cs:fontRef idx="minor">
+      <a:schemeClr val="tx1">
+        <a:lumMod val="65000"/>
+        <a:lumOff val="35000"/>
+      </a:schemeClr>
+    </cs:fontRef>
+    <cs:defRPr sz="1000" kern="1200"/>
+  </cs:axisTitle>
+  <cs:categoryAxis>
+    <cs:lnRef idx="0"/>
+    <cs:fillRef idx="0"/>
+    <cs:effectRef idx="0"/>
+    <cs:fontRef idx="minor">
+      <a:schemeClr val="tx1">
+        <a:lumMod val="65000"/>
+        <a:lumOff val="35000"/>
+      </a:schemeClr>
+    </cs:fontRef>
+    <cs:spPr>
+      <a:ln w="9525" cap="flat" cmpd="sng" algn="ctr">
+        <a:solidFill>
+          <a:schemeClr val="tx1">
+            <a:lumMod val="15000"/>
+            <a:lumOff val="85000"/>
+          </a:schemeClr>
+        </a:solidFill>
+        <a:round/>
+      </a:ln>
+    </cs:spPr>
+    <cs:defRPr sz="900" kern="1200"/>
+  </cs:categoryAxis>
+  <cs:chartArea mods="allowNoFillOverride allowNoLineOverride">
+    <cs:lnRef idx="0"/>
+    <cs:fillRef idx="0"/>
+    <cs:effectRef idx="0"/>
+    <cs:fontRef idx="minor">
+      <a:schemeClr val="tx1"/>
+    </cs:fontRef>
+    <cs:spPr>
+      <a:solidFill>
+        <a:schemeClr val="bg1"/>
+      </a:solidFill>
+      <a:ln w="9525" cap="flat" cmpd="sng" algn="ctr">
+        <a:solidFill>
+          <a:schemeClr val="tx1">
+            <a:lumMod val="15000"/>
+            <a:lumOff val="85000"/>
+          </a:schemeClr>
+        </a:solidFill>
+        <a:round/>
+      </a:ln>
+    </cs:spPr>
+    <cs:defRPr sz="1000" kern="1200"/>
+  </cs:chartArea>
+  <cs:dataLabel>
+    <cs:lnRef idx="0"/>
+    <cs:fillRef idx="0"/>
+    <cs:effectRef idx="0"/>
+    <cs:fontRef idx="minor">
+      <a:schemeClr val="tx1">
+        <a:lumMod val="75000"/>
+        <a:lumOff val="25000"/>
+      </a:schemeClr>
+    </cs:fontRef>
+    <cs:defRPr sz="900" kern="1200"/>
+  </cs:dataLabel>
+  <cs:dataLabelCallout>
+    <cs:lnRef idx="0"/>
+    <cs:fillRef idx="0"/>
+    <cs:effectRef idx="0"/>
+    <cs:fontRef idx="minor">
+      <a:schemeClr val="dk1">
+        <a:lumMod val="65000"/>
+        <a:lumOff val="35000"/>
+      </a:schemeClr>
+    </cs:fontRef>
+    <cs:spPr>
+      <a:solidFill>
+        <a:schemeClr val="lt1"/>
+      </a:solidFill>
+      <a:ln>
+        <a:solidFill>
+          <a:schemeClr val="dk1">
+            <a:lumMod val="25000"/>
+            <a:lumOff val="75000"/>
+          </a:schemeClr>
+        </a:solidFill>
+      </a:ln>
+    </cs:spPr>
+    <cs:defRPr sz="900" kern="1200"/>
+    <cs:bodyPr rot="0" spcFirstLastPara="1" vertOverflow="clip" horzOverflow="clip" vert="horz" wrap="square" lIns="36576" tIns="18288" rIns="36576" bIns="18288" anchor="ctr" anchorCtr="1">
+      <a:spAutoFit/>
+    </cs:bodyPr>
+  </cs:dataLabelCallout>
+  <cs:dataPoint>
+    <cs:lnRef idx="0"/>
+    <cs:fillRef idx="1">
+      <cs:styleClr val="auto"/>
+    </cs:fillRef>
+    <cs:effectRef idx="0"/>
+    <cs:fontRef idx="minor">
+      <a:schemeClr val="tx1"/>
+    </cs:fontRef>
+  </cs:dataPoint>
+  <cs:dataPoint3D>
+    <cs:lnRef idx="0"/>
+    <cs:fillRef idx="1">
+      <cs:styleClr val="auto"/>
+    </cs:fillRef>
+    <cs:effectRef idx="0"/>
+    <cs:fontRef idx="minor">
+      <a:schemeClr val="tx1"/>
+    </cs:fontRef>
+  </cs:dataPoint3D>
+  <cs:dataPointLine>
+    <cs:lnRef idx="0">
+      <cs:styleClr val="auto"/>
+    </cs:lnRef>
+    <cs:fillRef idx="1"/>
+    <cs:effectRef idx="0"/>
+    <cs:fontRef idx="minor">
+      <a:schemeClr val="tx1"/>
+    </cs:fontRef>
+    <cs:spPr>
+      <a:ln w="28575" cap="rnd">
+        <a:solidFill>
+          <a:schemeClr val="phClr"/>
+        </a:solidFill>
+        <a:round/>
+      </a:ln>
+    </cs:spPr>
+  </cs:dataPointLine>
+  <cs:dataPointMarker>
+    <cs:lnRef idx="0">
+      <cs:styleClr val="auto"/>
+    </cs:lnRef>
+    <cs:fillRef idx="1">
+      <cs:styleClr val="auto"/>
+    </cs:fillRef>
+    <cs:effectRef idx="0"/>
+    <cs:fontRef idx="minor">
+      <a:schemeClr val="tx1"/>
+    </cs:fontRef>
+    <cs:spPr>
+      <a:ln w="9525">
+        <a:solidFill>
+          <a:schemeClr val="phClr"/>
+        </a:solidFill>
+      </a:ln>
+    </cs:spPr>
+  </cs:dataPointMarker>
+  <cs:dataPointMarkerLayout symbol="circle" size="5"/>
+  <cs:dataPointWireframe>
+    <cs:lnRef idx="0">
+      <cs:styleClr val="auto"/>
+    </cs:lnRef>
+    <cs:fillRef idx="1"/>
+    <cs:effectRef idx="0"/>
+    <cs:fontRef idx="minor">
+      <a:schemeClr val="tx1"/>
+    </cs:fontRef>
+    <cs:spPr>
+      <a:ln w="9525" cap="rnd">
+        <a:solidFill>
+          <a:schemeClr val="phClr"/>
+        </a:solidFill>
+        <a:round/>
+      </a:ln>
+    </cs:spPr>
+  </cs:dataPointWireframe>
+  <cs:dataTable>
+    <cs:lnRef idx="0"/>
+    <cs:fillRef idx="0"/>
+    <cs:effectRef idx="0"/>
+    <cs:fontRef idx="minor">
+      <a:schemeClr val="tx1">
+        <a:lumMod val="65000"/>
+        <a:lumOff val="35000"/>
+      </a:schemeClr>
+    </cs:fontRef>
+    <cs:spPr>
+      <a:noFill/>
+      <a:ln w="9525" cap="flat" cmpd="sng" algn="ctr">
+        <a:solidFill>
+          <a:schemeClr val="tx1">
+            <a:lumMod val="15000"/>
+            <a:lumOff val="85000"/>
+          </a:schemeClr>
+        </a:solidFill>
+        <a:round/>
+      </a:ln>
+    </cs:spPr>
+    <cs:defRPr sz="900" kern="1200"/>
+  </cs:dataTable>
+  <cs:downBar>
+    <cs:lnRef idx="0"/>
+    <cs:fillRef idx="0"/>
+    <cs:effectRef idx="0"/>
+    <cs:fontRef idx="minor">
+      <a:schemeClr val="tx1"/>
+    </cs:fontRef>
+    <cs:spPr>
+      <a:solidFill>
+        <a:schemeClr val="dk1">
+          <a:lumMod val="75000"/>
+          <a:lumOff val="25000"/>
+        </a:schemeClr>
+      </a:solidFill>
+      <a:ln w="9525" cap="flat" cmpd="sng" algn="ctr">
+        <a:solidFill>
+          <a:schemeClr val="tx1">
+            <a:lumMod val="65000"/>
+            <a:lumOff val="35000"/>
+          </a:schemeClr>
+        </a:solidFill>
+        <a:round/>
+      </a:ln>
+    </cs:spPr>
+  </cs:downBar>
+  <cs:dropLine>
+    <cs:lnRef idx="0"/>
+    <cs:fillRef idx="0"/>
+    <cs:effectRef idx="0"/>
+    <cs:fontRef idx="minor">
+      <a:schemeClr val="tx1"/>
+    </cs:fontRef>
+    <cs:spPr>
+      <a:ln w="9525" cap="flat" cmpd="sng" algn="ctr">
+        <a:solidFill>
+          <a:schemeClr val="tx1">
+            <a:lumMod val="35000"/>
+            <a:lumOff val="65000"/>
+          </a:schemeClr>
+        </a:solidFill>
+        <a:round/>
+      </a:ln>
+    </cs:spPr>
+  </cs:dropLine>
+  <cs:errorBar>
+    <cs:lnRef idx="0"/>
+    <cs:fillRef idx="0"/>
+    <cs:effectRef idx="0"/>
+    <cs:fontRef idx="minor">
+      <a:schemeClr val="tx1"/>
+    </cs:fontRef>
+    <cs:spPr>
+      <a:ln w="9525" cap="flat" cmpd="sng" algn="ctr">
+        <a:solidFill>
+          <a:schemeClr val="tx1">
+            <a:lumMod val="65000"/>
+            <a:lumOff val="35000"/>
+          </a:schemeClr>
+        </a:solidFill>
+        <a:round/>
+      </a:ln>
+    </cs:spPr>
+  </cs:errorBar>
+  <cs:floor>
+    <cs:lnRef idx="0"/>
+    <cs:fillRef idx="0"/>
+    <cs:effectRef idx="0"/>
+    <cs:fontRef idx="minor">
+      <a:schemeClr val="tx1"/>
+    </cs:fontRef>
+    <cs:spPr>
+      <a:noFill/>
+      <a:ln>
+        <a:noFill/>
+      </a:ln>
+    </cs:spPr>
+  </cs:floor>
+  <cs:gridlineMajor>
+    <cs:lnRef idx="0"/>
+    <cs:fillRef idx="0"/>
+    <cs:effectRef idx="0"/>
+    <cs:fontRef idx="minor">
+      <a:schemeClr val="tx1"/>
+    </cs:fontRef>
+    <cs:spPr>
+      <a:ln w="9525" cap="flat" cmpd="sng" algn="ctr">
+        <a:solidFill>
+          <a:schemeClr val="tx1">
+            <a:lumMod val="15000"/>
+            <a:lumOff val="85000"/>
+          </a:schemeClr>
+        </a:solidFill>
+        <a:round/>
+      </a:ln>
+    </cs:spPr>
+  </cs:gridlineMajor>
+  <cs:gridlineMinor>
+    <cs:lnRef idx="0"/>
+    <cs:fillRef idx="0"/>
+    <cs:effectRef idx="0"/>
+    <cs:fontRef idx="minor">
+      <a:schemeClr val="tx1"/>
+    </cs:fontRef>
+    <cs:spPr>
+      <a:ln w="9525" cap="flat" cmpd="sng" algn="ctr">
+        <a:solidFill>
+          <a:schemeClr val="tx1">
+            <a:lumMod val="5000"/>
+            <a:lumOff val="95000"/>
+          </a:schemeClr>
+        </a:solidFill>
+        <a:round/>
+      </a:ln>
+    </cs:spPr>
+  </cs:gridlineMinor>
+  <cs:hiLoLine>
+    <cs:lnRef idx="0"/>
+    <cs:fillRef idx="0"/>
+    <cs:effectRef idx="0"/>
+    <cs:fontRef idx="minor">
+      <a:schemeClr val="tx1"/>
+    </cs:fontRef>
+    <cs:spPr>
+      <a:ln w="9525" cap="flat" cmpd="sng" algn="ctr">
+        <a:solidFill>
+          <a:schemeClr val="tx1">
+            <a:lumMod val="50000"/>
+            <a:lumOff val="50000"/>
+          </a:schemeClr>
+        </a:solidFill>
+        <a:round/>
+      </a:ln>
+    </cs:spPr>
+  </cs:hiLoLine>
+  <cs:leaderLine>
+    <cs:lnRef idx="0"/>
+    <cs:fillRef idx="0"/>
+    <cs:effectRef idx="0"/>
+    <cs:fontRef idx="minor">
+      <a:schemeClr val="tx1"/>
+    </cs:fontRef>
+    <cs:spPr>
+      <a:ln w="9525" cap="flat" cmpd="sng" algn="ctr">
+        <a:solidFill>
+          <a:schemeClr val="tx1">
+            <a:lumMod val="35000"/>
+            <a:lumOff val="65000"/>
+          </a:schemeClr>
+        </a:solidFill>
+        <a:round/>
+      </a:ln>
+    </cs:spPr>
+  </cs:leaderLine>
+  <cs:legend>
+    <cs:lnRef idx="0"/>
+    <cs:fillRef idx="0"/>
+    <cs:effectRef idx="0"/>
+    <cs:fontRef idx="minor">
+      <a:schemeClr val="tx1">
+        <a:lumMod val="65000"/>
+        <a:lumOff val="35000"/>
+      </a:schemeClr>
+    </cs:fontRef>
+    <cs:defRPr sz="900" kern="1200"/>
+  </cs:legend>
+  <cs:plotArea mods="allowNoFillOverride allowNoLineOverride">
+    <cs:lnRef idx="0"/>
+    <cs:fillRef idx="0"/>
+    <cs:effectRef idx="0"/>
+    <cs:fontRef idx="minor">
+      <a:schemeClr val="tx1"/>
+    </cs:fontRef>
+  </cs:plotArea>
+  <cs:plotArea3D mods="allowNoFillOverride allowNoLineOverride">
+    <cs:lnRef idx="0"/>
+    <cs:fillRef idx="0"/>
+    <cs:effectRef idx="0"/>
+    <cs:fontRef idx="minor">
+      <a:schemeClr val="tx1"/>
+    </cs:fontRef>
+  </cs:plotArea3D>
+  <cs:seriesAxis>
+    <cs:lnRef idx="0"/>
+    <cs:fillRef idx="0"/>
+    <cs:effectRef idx="0"/>
+    <cs:fontRef idx="minor">
+      <a:schemeClr val="tx1">
+        <a:lumMod val="65000"/>
+        <a:lumOff val="35000"/>
+      </a:schemeClr>
+    </cs:fontRef>
+    <cs:defRPr sz="900" kern="1200"/>
+  </cs:seriesAxis>
+  <cs:seriesLine>
+    <cs:lnRef idx="0"/>
+    <cs:fillRef idx="0"/>
+    <cs:effectRef idx="0"/>
+    <cs:fontRef idx="minor">
+      <a:schemeClr val="tx1"/>
+    </cs:fontRef>
+    <cs:spPr>
+      <a:ln w="9525" cap="flat" cmpd="sng" algn="ctr">
+        <a:solidFill>
+          <a:schemeClr val="tx1">
+            <a:lumMod val="35000"/>
+            <a:lumOff val="65000"/>
+          </a:schemeClr>
+        </a:solidFill>
+        <a:round/>
+      </a:ln>
+    </cs:spPr>
+  </cs:seriesLine>
+  <cs:title>
+    <cs:lnRef idx="0"/>
+    <cs:fillRef idx="0"/>
+    <cs:effectRef idx="0"/>
+    <cs:fontRef idx="minor">
+      <a:schemeClr val="tx1">
+        <a:lumMod val="65000"/>
+        <a:lumOff val="35000"/>
+      </a:schemeClr>
+    </cs:fontRef>
+    <cs:defRPr sz="1400" b="0" kern="1200" spc="0" baseline="0"/>
+  </cs:title>
+  <cs:trendline>
+    <cs:lnRef idx="0">
+      <cs:styleClr val="auto"/>
+    </cs:lnRef>
+    <cs:fillRef idx="0"/>
+    <cs:effectRef idx="0"/>
+    <cs:fontRef idx="minor">
+      <a:schemeClr val="tx1"/>
+    </cs:fontRef>
+    <cs:spPr>
+      <a:ln w="19050" cap="rnd">
+        <a:solidFill>
+          <a:schemeClr val="phClr"/>
+        </a:solidFill>
+        <a:prstDash val="sysDot"/>
+      </a:ln>
+    </cs:spPr>
+  </cs:trendline>
+  <cs:trendlineLabel>
+    <cs:lnRef idx="0"/>
+    <cs:fillRef idx="0"/>
+    <cs:effectRef idx="0"/>
+    <cs:fontRef idx="minor">
+      <a:schemeClr val="tx1">
+        <a:lumMod val="65000"/>
+        <a:lumOff val="35000"/>
+      </a:schemeClr>
+    </cs:fontRef>
+    <cs:defRPr sz="900" kern="1200"/>
+  </cs:trendlineLabel>
+  <cs:upBar>
+    <cs:lnRef idx="0"/>
+    <cs:fillRef idx="0"/>
+    <cs:effectRef idx="0"/>
+    <cs:fontRef idx="minor">
+      <a:schemeClr val="tx1"/>
+    </cs:fontRef>
+    <cs:spPr>
+      <a:solidFill>
+        <a:schemeClr val="lt1"/>
+      </a:solidFill>
+      <a:ln w="9525" cap="flat" cmpd="sng" algn="ctr">
+        <a:solidFill>
+          <a:schemeClr val="tx1">
+            <a:lumMod val="65000"/>
+            <a:lumOff val="35000"/>
+          </a:schemeClr>
+        </a:solidFill>
+        <a:round/>
+      </a:ln>
+    </cs:spPr>
+  </cs:upBar>
+  <cs:valueAxis>
+    <cs:lnRef idx="0"/>
+    <cs:fillRef idx="0"/>
+    <cs:effectRef idx="0"/>
+    <cs:fontRef idx="minor">
+      <a:schemeClr val="tx1">
+        <a:lumMod val="65000"/>
+        <a:lumOff val="35000"/>
+      </a:schemeClr>
+    </cs:fontRef>
+    <cs:defRPr sz="900" kern="1200"/>
+  </cs:valueAxis>
+  <cs:wall>
+    <cs:lnRef idx="0"/>
+    <cs:fillRef idx="0"/>
+    <cs:effectRef idx="0"/>
+    <cs:fontRef idx="minor">
+      <a:schemeClr val="tx1"/>
+    </cs:fontRef>
+    <cs:spPr>
+      <a:noFill/>
+      <a:ln>
+        <a:noFill/>
+      </a:ln>
+    </cs:spPr>
+  </cs:wall>
+</cs:chartStyle>
+</file>
+
+<file path=word/charts/style2.xml><?xml version="1.0" encoding="utf-8"?>
+<cs:chartStyle xmlns:cs="http://schemas.microsoft.com/office/drawing/2012/chartStyle" xmlns:a="http://schemas.openxmlformats.org/drawingml/2006/main" id="251">
+  <cs:axisTitle>
+    <cs:lnRef idx="0"/>
+    <cs:fillRef idx="0"/>
+    <cs:effectRef idx="0"/>
+    <cs:fontRef idx="minor">
+      <a:schemeClr val="tx1">
+        <a:lumMod val="65000"/>
+        <a:lumOff val="35000"/>
+      </a:schemeClr>
+    </cs:fontRef>
+    <cs:defRPr sz="1000" kern="1200"/>
+  </cs:axisTitle>
+  <cs:categoryAxis>
+    <cs:lnRef idx="0"/>
+    <cs:fillRef idx="0"/>
+    <cs:effectRef idx="0"/>
+    <cs:fontRef idx="minor">
+      <a:schemeClr val="tx1">
+        <a:lumMod val="65000"/>
+        <a:lumOff val="35000"/>
+      </a:schemeClr>
+    </cs:fontRef>
+    <cs:spPr>
+      <a:ln w="9525" cap="flat" cmpd="sng" algn="ctr">
+        <a:solidFill>
+          <a:schemeClr val="tx1">
+            <a:lumMod val="15000"/>
+            <a:lumOff val="85000"/>
+          </a:schemeClr>
+        </a:solidFill>
+        <a:round/>
+      </a:ln>
+    </cs:spPr>
+    <cs:defRPr sz="900" kern="1200"/>
+  </cs:categoryAxis>
+  <cs:chartArea mods="allowNoFillOverride allowNoLineOverride">
+    <cs:lnRef idx="0"/>
+    <cs:fillRef idx="0"/>
+    <cs:effectRef idx="0"/>
+    <cs:fontRef idx="minor">
+      <a:schemeClr val="tx1"/>
+    </cs:fontRef>
+    <cs:spPr>
+      <a:solidFill>
+        <a:schemeClr val="bg1"/>
+      </a:solidFill>
+      <a:ln w="9525" cap="flat" cmpd="sng" algn="ctr">
+        <a:solidFill>
+          <a:schemeClr val="tx1">
+            <a:lumMod val="15000"/>
+            <a:lumOff val="85000"/>
+          </a:schemeClr>
+        </a:solidFill>
+        <a:round/>
+      </a:ln>
+    </cs:spPr>
+    <cs:defRPr sz="900" kern="1200"/>
+  </cs:chartArea>
+  <cs:dataLabel>
+    <cs:lnRef idx="0"/>
+    <cs:fillRef idx="0"/>
+    <cs:effectRef idx="0"/>
+    <cs:fontRef idx="minor">
+      <a:schemeClr val="tx1">
+        <a:lumMod val="75000"/>
+        <a:lumOff val="25000"/>
+      </a:schemeClr>
+    </cs:fontRef>
+    <cs:defRPr sz="900" kern="1200"/>
+  </cs:dataLabel>
+  <cs:dataLabelCallout>
+    <cs:lnRef idx="0"/>
+    <cs:fillRef idx="0"/>
+    <cs:effectRef idx="0"/>
+    <cs:fontRef idx="minor">
+      <a:schemeClr val="dk1">
+        <a:lumMod val="65000"/>
+        <a:lumOff val="35000"/>
+      </a:schemeClr>
+    </cs:fontRef>
+    <cs:spPr>
+      <a:solidFill>
+        <a:schemeClr val="lt1"/>
+      </a:solidFill>
+      <a:ln>
+        <a:solidFill>
+          <a:schemeClr val="dk1">
+            <a:lumMod val="25000"/>
+            <a:lumOff val="75000"/>
+          </a:schemeClr>
+        </a:solidFill>
+      </a:ln>
+    </cs:spPr>
+    <cs:defRPr sz="900" kern="1200"/>
+    <cs:bodyPr rot="0" spcFirstLastPara="1" vertOverflow="clip" horzOverflow="clip" vert="horz" wrap="square" lIns="36576" tIns="18288" rIns="36576" bIns="18288" anchor="ctr" anchorCtr="1">
+      <a:spAutoFit/>
+    </cs:bodyPr>
+  </cs:dataLabelCallout>
+  <cs:dataPoint>
+    <cs:lnRef idx="0"/>
+    <cs:fillRef idx="1">
+      <cs:styleClr val="auto"/>
+    </cs:fillRef>
+    <cs:effectRef idx="0"/>
+    <cs:fontRef idx="minor">
+      <a:schemeClr val="tx1"/>
+    </cs:fontRef>
+    <cs:spPr>
+      <a:ln w="19050">
+        <a:solidFill>
+          <a:schemeClr val="lt1"/>
+        </a:solidFill>
+      </a:ln>
+    </cs:spPr>
+  </cs:dataPoint>
+  <cs:dataPoint3D>
+    <cs:lnRef idx="0"/>
+    <cs:fillRef idx="1">
+      <cs:styleClr val="auto"/>
+    </cs:fillRef>
+    <cs:effectRef idx="0"/>
+    <cs:fontRef idx="minor">
+      <a:schemeClr val="tx1"/>
+    </cs:fontRef>
+    <cs:spPr>
+      <a:ln w="25400">
+        <a:solidFill>
+          <a:schemeClr val="lt1"/>
+        </a:solidFill>
+      </a:ln>
+    </cs:spPr>
+  </cs:dataPoint3D>
+  <cs:dataPointLine>
+    <cs:lnRef idx="0">
+      <cs:styleClr val="auto"/>
+    </cs:lnRef>
+    <cs:fillRef idx="0"/>
+    <cs:effectRef idx="0"/>
+    <cs:fontRef idx="minor">
+      <a:schemeClr val="tx1"/>
+    </cs:fontRef>
+    <cs:spPr>
+      <a:ln w="28575" cap="rnd">
+        <a:solidFill>
+          <a:schemeClr val="phClr"/>
+        </a:solidFill>
+        <a:round/>
+      </a:ln>
+    </cs:spPr>
+  </cs:dataPointLine>
+  <cs:dataPointMarker>
+    <cs:lnRef idx="0">
+      <cs:styleClr val="auto"/>
+    </cs:lnRef>
+    <cs:fillRef idx="1">
+      <cs:styleClr val="auto"/>
+    </cs:fillRef>
+    <cs:effectRef idx="0"/>
+    <cs:fontRef idx="minor">
+      <a:schemeClr val="tx1"/>
+    </cs:fontRef>
+    <cs:spPr>
+      <a:ln w="9525">
+        <a:solidFill>
+          <a:schemeClr val="phClr"/>
+        </a:solidFill>
+      </a:ln>
+    </cs:spPr>
+  </cs:dataPointMarker>
+  <cs:dataPointMarkerLayout symbol="circle" size="5"/>
+  <cs:dataPointWireframe>
+    <cs:lnRef idx="0">
+      <cs:styleClr val="auto"/>
+    </cs:lnRef>
+    <cs:fillRef idx="0"/>
+    <cs:effectRef idx="0"/>
+    <cs:fontRef idx="minor">
+      <a:schemeClr val="tx1"/>
+    </cs:fontRef>
+    <cs:spPr>
+      <a:ln w="9525" cap="rnd">
+        <a:solidFill>
+          <a:schemeClr val="phClr"/>
+        </a:solidFill>
+        <a:round/>
+      </a:ln>
+    </cs:spPr>
+  </cs:dataPointWireframe>
+  <cs:dataTable>
+    <cs:lnRef idx="0"/>
+    <cs:fillRef idx="0"/>
+    <cs:effectRef idx="0"/>
+    <cs:fontRef idx="minor">
+      <a:schemeClr val="tx1">
+        <a:lumMod val="65000"/>
+        <a:lumOff val="35000"/>
+      </a:schemeClr>
+    </cs:fontRef>
+    <cs:spPr>
+      <a:noFill/>
+      <a:ln w="9525" cap="flat" cmpd="sng" algn="ctr">
+        <a:solidFill>
+          <a:schemeClr val="tx1">
+            <a:lumMod val="15000"/>
+            <a:lumOff val="85000"/>
+          </a:schemeClr>
+        </a:solidFill>
+        <a:round/>
+      </a:ln>
+    </cs:spPr>
+    <cs:defRPr sz="900" kern="1200"/>
+  </cs:dataTable>
+  <cs:downBar>
+    <cs:lnRef idx="0"/>
+    <cs:fillRef idx="0"/>
+    <cs:effectRef idx="0"/>
+    <cs:fontRef idx="minor">
+      <a:schemeClr val="tx1"/>
+    </cs:fontRef>
+    <cs:spPr>
+      <a:solidFill>
+        <a:schemeClr val="dk1">
+          <a:lumMod val="75000"/>
+          <a:lumOff val="25000"/>
+        </a:schemeClr>
+      </a:solidFill>
+      <a:ln w="9525" cap="flat" cmpd="sng" algn="ctr">
+        <a:solidFill>
+          <a:schemeClr val="tx1">
+            <a:lumMod val="65000"/>
+            <a:lumOff val="35000"/>
+          </a:schemeClr>
+        </a:solidFill>
+        <a:round/>
+      </a:ln>
+    </cs:spPr>
+  </cs:downBar>
+  <cs:dropLine>
+    <cs:lnRef idx="0"/>
+    <cs:fillRef idx="0"/>
+    <cs:effectRef idx="0"/>
+    <cs:fontRef idx="minor">
+      <a:schemeClr val="tx1"/>
+    </cs:fontRef>
+    <cs:spPr>
+      <a:ln w="9525" cap="flat" cmpd="sng" algn="ctr">
+        <a:solidFill>
+          <a:schemeClr val="tx1">
+            <a:lumMod val="35000"/>
+            <a:lumOff val="65000"/>
+          </a:schemeClr>
+        </a:solidFill>
+        <a:round/>
+      </a:ln>
+    </cs:spPr>
+  </cs:dropLine>
+  <cs:errorBar>
+    <cs:lnRef idx="0"/>
+    <cs:fillRef idx="0"/>
+    <cs:effectRef idx="0"/>
+    <cs:fontRef idx="minor">
+      <a:schemeClr val="tx1"/>
+    </cs:fontRef>
+    <cs:spPr>
+      <a:ln w="9525" cap="flat" cmpd="sng" algn="ctr">
+        <a:solidFill>
+          <a:schemeClr val="tx1">
+            <a:lumMod val="65000"/>
+            <a:lumOff val="35000"/>
+          </a:schemeClr>
+        </a:solidFill>
+        <a:round/>
+      </a:ln>
+    </cs:spPr>
+  </cs:errorBar>
+  <cs:floor>
+    <cs:lnRef idx="0"/>
+    <cs:fillRef idx="0"/>
+    <cs:effectRef idx="0"/>
+    <cs:fontRef idx="minor">
+      <a:schemeClr val="tx1"/>
+    </cs:fontRef>
+    <cs:spPr>
+      <a:noFill/>
+      <a:ln>
+        <a:noFill/>
+      </a:ln>
+    </cs:spPr>
+  </cs:floor>
+  <cs:gridlineMajor>
+    <cs:lnRef idx="0"/>
+    <cs:fillRef idx="0"/>
+    <cs:effectRef idx="0"/>
+    <cs:fontRef idx="minor">
+      <a:schemeClr val="tx1"/>
+    </cs:fontRef>
+    <cs:spPr>
+      <a:ln w="9525" cap="flat" cmpd="sng" algn="ctr">
+        <a:solidFill>
+          <a:schemeClr val="tx1">
+            <a:lumMod val="15000"/>
+            <a:lumOff val="85000"/>
+          </a:schemeClr>
+        </a:solidFill>
+        <a:round/>
+      </a:ln>
+    </cs:spPr>
+  </cs:gridlineMajor>
+  <cs:gridlineMinor>
+    <cs:lnRef idx="0"/>
+    <cs:fillRef idx="0"/>
+    <cs:effectRef idx="0"/>
+    <cs:fontRef idx="minor">
+      <a:schemeClr val="tx1"/>
+    </cs:fontRef>
+    <cs:spPr>
+      <a:ln w="9525" cap="flat" cmpd="sng" algn="ctr">
+        <a:solidFill>
+          <a:schemeClr val="tx1">
+            <a:lumMod val="5000"/>
+            <a:lumOff val="95000"/>
+          </a:schemeClr>
+        </a:solidFill>
+        <a:round/>
+      </a:ln>
+    </cs:spPr>
+  </cs:gridlineMinor>
+  <cs:hiLoLine>
+    <cs:lnRef idx="0"/>
+    <cs:fillRef idx="0"/>
+    <cs:effectRef idx="0"/>
+    <cs:fontRef idx="minor">
+      <a:schemeClr val="tx1"/>
+    </cs:fontRef>
+    <cs:spPr>
+      <a:ln w="9525" cap="flat" cmpd="sng" algn="ctr">
+        <a:solidFill>
+          <a:schemeClr val="tx1">
+            <a:lumMod val="50000"/>
+            <a:lumOff val="50000"/>
+          </a:schemeClr>
+        </a:solidFill>
+        <a:round/>
+      </a:ln>
+    </cs:spPr>
+  </cs:hiLoLine>
+  <cs:leaderLine>
+    <cs:lnRef idx="0"/>
+    <cs:fillRef idx="0"/>
+    <cs:effectRef idx="0"/>
+    <cs:fontRef idx="minor">
+      <a:schemeClr val="tx1"/>
+    </cs:fontRef>
+    <cs:spPr>
+      <a:ln w="9525" cap="flat" cmpd="sng" algn="ctr">
+        <a:solidFill>
+          <a:schemeClr val="tx1">
+            <a:lumMod val="35000"/>
+            <a:lumOff val="65000"/>
+          </a:schemeClr>
+        </a:solidFill>
+        <a:round/>
+      </a:ln>
+    </cs:spPr>
+  </cs:leaderLine>
+  <cs:legend>
+    <cs:lnRef idx="0"/>
+    <cs:fillRef idx="0"/>
+    <cs:effectRef idx="0"/>
+    <cs:fontRef idx="minor">
+      <a:schemeClr val="tx1">
+        <a:lumMod val="65000"/>
+        <a:lumOff val="35000"/>
+      </a:schemeClr>
+    </cs:fontRef>
+    <cs:defRPr sz="900" kern="1200"/>
+  </cs:legend>
+  <cs:plotArea mods="allowNoFillOverride allowNoLineOverride">
+    <cs:lnRef idx="0"/>
+    <cs:fillRef idx="0"/>
+    <cs:effectRef idx="0"/>
+    <cs:fontRef idx="minor">
+      <a:schemeClr val="tx1"/>
+    </cs:fontRef>
+  </cs:plotArea>
+  <cs:plotArea3D mods="allowNoFillOverride allowNoLineOverride">
+    <cs:lnRef idx="0"/>
+    <cs:fillRef idx="0"/>
+    <cs:effectRef idx="0"/>
+    <cs:fontRef idx="minor">
+      <a:schemeClr val="tx1"/>
+    </cs:fontRef>
+  </cs:plotArea3D>
+  <cs:seriesAxis>
+    <cs:lnRef idx="0"/>
+    <cs:fillRef idx="0"/>
+    <cs:effectRef idx="0"/>
+    <cs:fontRef idx="minor">
+      <a:schemeClr val="tx1">
+        <a:lumMod val="65000"/>
+        <a:lumOff val="35000"/>
+      </a:schemeClr>
+    </cs:fontRef>
+    <cs:defRPr sz="900" kern="1200"/>
+  </cs:seriesAxis>
+  <cs:seriesLine>
+    <cs:lnRef idx="0"/>
+    <cs:fillRef idx="0"/>
+    <cs:effectRef idx="0"/>
+    <cs:fontRef idx="minor">
+      <a:schemeClr val="tx1"/>
+    </cs:fontRef>
+    <cs:spPr>
+      <a:ln w="9525" cap="flat" cmpd="sng" algn="ctr">
+        <a:solidFill>
+          <a:schemeClr val="tx1">
+            <a:lumMod val="35000"/>
+            <a:lumOff val="65000"/>
+          </a:schemeClr>
+        </a:solidFill>
+        <a:round/>
+      </a:ln>
+    </cs:spPr>
+  </cs:seriesLine>
+  <cs:title>
+    <cs:lnRef idx="0"/>
+    <cs:fillRef idx="0"/>
+    <cs:effectRef idx="0"/>
+    <cs:fontRef idx="minor">
+      <a:schemeClr val="tx1">
+        <a:lumMod val="65000"/>
+        <a:lumOff val="35000"/>
+      </a:schemeClr>
+    </cs:fontRef>
+    <cs:defRPr sz="1400" b="0" kern="1200" spc="0" baseline="0"/>
+  </cs:title>
+  <cs:trendline>
+    <cs:lnRef idx="0">
+      <cs:styleClr val="auto"/>
+    </cs:lnRef>
+    <cs:fillRef idx="0"/>
+    <cs:effectRef idx="0"/>
+    <cs:fontRef idx="minor">
+      <a:schemeClr val="tx1"/>
+    </cs:fontRef>
+    <cs:spPr>
+      <a:ln w="19050" cap="rnd">
+        <a:solidFill>
+          <a:schemeClr val="phClr"/>
+        </a:solidFill>
+        <a:prstDash val="sysDot"/>
+      </a:ln>
+    </cs:spPr>
+  </cs:trendline>
+  <cs:trendlineLabel>
+    <cs:lnRef idx="0"/>
+    <cs:fillRef idx="0"/>
+    <cs:effectRef idx="0"/>
+    <cs:fontRef idx="minor">
+      <a:schemeClr val="tx1">
+        <a:lumMod val="65000"/>
+        <a:lumOff val="35000"/>
+      </a:schemeClr>
+    </cs:fontRef>
+    <cs:defRPr sz="900" kern="1200"/>
+  </cs:trendlineLabel>
+  <cs:upBar>
+    <cs:lnRef idx="0"/>
+    <cs:fillRef idx="0"/>
+    <cs:effectRef idx="0"/>
+    <cs:fontRef idx="minor">
+      <a:schemeClr val="tx1"/>
+    </cs:fontRef>
+    <cs:spPr>
+      <a:solidFill>
+        <a:schemeClr val="lt1"/>
+      </a:solidFill>
+      <a:ln w="9525" cap="flat" cmpd="sng" algn="ctr">
+        <a:solidFill>
+          <a:schemeClr val="tx1">
+            <a:lumMod val="65000"/>
+            <a:lumOff val="35000"/>
+          </a:schemeClr>
+        </a:solidFill>
+        <a:round/>
+      </a:ln>
+    </cs:spPr>
+  </cs:upBar>
+  <cs:valueAxis>
+    <cs:lnRef idx="0"/>
+    <cs:fillRef idx="0"/>
+    <cs:effectRef idx="0"/>
+    <cs:fontRef idx="minor">
+      <a:schemeClr val="tx1">
+        <a:lumMod val="65000"/>
+        <a:lumOff val="35000"/>
+      </a:schemeClr>
+    </cs:fontRef>
+    <cs:defRPr sz="900" kern="1200"/>
+  </cs:valueAxis>
+  <cs:wall>
+    <cs:lnRef idx="0"/>
+    <cs:fillRef idx="0"/>
+    <cs:effectRef idx="0"/>
+    <cs:fontRef idx="minor">
+      <a:schemeClr val="tx1"/>
+    </cs:fontRef>
+    <cs:spPr>
+      <a:noFill/>
+      <a:ln>
+        <a:noFill/>
+      </a:ln>
+    </cs:spPr>
+  </cs:wall>
+</cs:chartStyle>
+</file>
+
 <file path=word/theme/theme1.xml><?xml version="1.0" encoding="utf-8"?>
 <a:theme xmlns:a="http://schemas.openxmlformats.org/drawingml/2006/main" name="Office Theme">
   <a:themeElements>

</xml_diff>

<commit_message>
Project 1 Final report
</commit_message>
<xml_diff>
--- a/Project Reflections/P1 Reflection/P1_Reflection.docx
+++ b/Project Reflections/P1 Reflection/P1_Reflection.docx
@@ -66,10 +66,22 @@
         <w:t>,</w:t>
       </w:r>
       <w:r>
-        <w:t xml:space="preserve"> this project attempted to solve the problems visually. </w:t>
-      </w:r>
-      <w:r>
-        <w:t>While this method proved trivial for solving some RPMs, it proved quite difficult for others.</w:t>
+        <w:t xml:space="preserve"> this project attempted </w:t>
+      </w:r>
+      <w:r>
+        <w:t>to solve the problems visually. Although</w:t>
+      </w:r>
+      <w:r>
+        <w:t xml:space="preserve"> this method proved trivial for solving some RPMs, it proved quite difficult for others.</w:t>
+      </w:r>
+      <w:r>
+        <w:t xml:space="preserve"> Some of this difficult</w:t>
+      </w:r>
+      <w:r>
+        <w:t>y</w:t>
+      </w:r>
+      <w:r>
+        <w:t xml:space="preserve"> was attributed to the deficiencies of the solution method, but much of the challenge was due to the complexity in designing a near human-level cognitive system.</w:t>
       </w:r>
     </w:p>
     <w:p>
@@ -121,15 +133,54 @@
         <w:t>answers</w:t>
       </w:r>
       <w:r>
+        <w:t xml:space="preserve"> using a pixel-by-pixel comparison</w:t>
+      </w:r>
+      <w:r>
         <w:t xml:space="preserve">. </w:t>
       </w:r>
     </w:p>
     <w:p>
       <w:r>
-        <w:t>The actions in this case were image transformations. A few operations were trivial: no transformation, rotation 90° clockwise, rotation 90° counter clockwise, reflection across the vertical axis, and reflection across the horizontal axis. Image transformations b</w:t>
-      </w:r>
-      <w:r>
-        <w:t>eyond this became less trivial mostly due to the complexity of some of the transforms. This portion of the solution focused on the differences between images. If none of the simple transforms above worked, the differences between pairs of images (A and B, A and C) were found. These differences were then applied to the remaining image (C + (A-B), B + (A-C)) and then compared to the possible answers.</w:t>
+        <w:t>The actions in this case were image transformations. A few operations were trivial: no transformation, rotation 90° clockwise, rotation 90° counter</w:t>
+      </w:r>
+      <w:r>
+        <w:t>-</w:t>
+      </w:r>
+      <w:r>
+        <w:t>clockwise, reflection across the vertical axis, and reflection across the horizontal axis. Image transformations b</w:t>
+      </w:r>
+      <w:r>
+        <w:t>eyond this became less trivial mostly due to the comple</w:t>
+      </w:r>
+      <w:r>
+        <w:t>xity of some of the transforms.</w:t>
+      </w:r>
+      <w:r>
+        <w:t xml:space="preserve"> If none of the simple transforms above </w:t>
+      </w:r>
+      <w:r>
+        <w:t>resulted in a suitable match</w:t>
+      </w:r>
+      <w:r>
+        <w:t>, the absolute differences between pairs of images (A and B, A and C) were found.</w:t>
+      </w:r>
+      <w:r>
+        <w:t xml:space="preserve"> </w:t>
+      </w:r>
+      <w:r>
+        <w:t>These differences were then applied to the remaining image (</w:t>
+      </w:r>
+      <w:r>
+        <w:t xml:space="preserve">e.g., </w:t>
+      </w:r>
+      <w:r>
+        <w:t>C + (A-B), B + (A-C)) and then compared to the possible answers.</w:t>
+      </w:r>
+      <w:r>
+        <w:t xml:space="preserve"> </w:t>
+      </w:r>
+      <w:r>
+        <w:t xml:space="preserve">The assumption here was that the most important aspect of the relationship between pairs of images dealt with the differences between them. </w:t>
       </w:r>
     </w:p>
     <w:p>
@@ -145,7 +196,16 @@
         <w:t xml:space="preserve">Python was the language of choice for this project. </w:t>
       </w:r>
       <w:r>
-        <w:t>Since visual solutions were generated here, the Python package PIL (</w:t>
+        <w:t xml:space="preserve">Since visual solutions were generated here, the Python package </w:t>
+      </w:r>
+      <w:r>
+        <w:rPr>
+          <w:rFonts w:ascii="Courier New" w:hAnsi="Courier New" w:cs="Courier New"/>
+        </w:rPr>
+        <w:t>pillow</w:t>
+      </w:r>
+      <w:r>
+        <w:t xml:space="preserve"> (</w:t>
       </w:r>
       <w:hyperlink r:id="rId4" w:history="1">
         <w:r>
@@ -210,17 +270,45 @@
         <w:t xml:space="preserve">. </w:t>
       </w:r>
       <w:r>
-        <w:t>Matches were determined by finding the percentage of pixels that differed between two images. If the percentage was above a certain threshold than a match was found</w:t>
+        <w:t>Matches were determined by finding the percentage of pixels that differed between two images. If the percentage</w:t>
+      </w:r>
+      <w:r>
+        <w:t xml:space="preserve"> of similarity</w:t>
+      </w:r>
+      <w:r>
+        <w:t xml:space="preserve"> was above a certain threshold than a match was found</w:t>
       </w:r>
       <w:r>
         <w:t xml:space="preserve">. </w:t>
       </w:r>
       <w:r>
         <w:t xml:space="preserve">If multiple answers were found, then the one with the highest percentage of similarity was chosen and the transformation corresponding to that answer was saved for later use. </w:t>
+      </w:r>
+      <w:r>
+        <w:t xml:space="preserve">If multiple transformations resulted in the same </w:t>
+      </w:r>
+      <w:r>
+        <w:t xml:space="preserve">maximum </w:t>
+      </w:r>
+      <w:r>
+        <w:t xml:space="preserve">confidence value, the order of precedence in favoring a transformation was as follows: no transformation, </w:t>
+      </w:r>
+      <w:r>
+        <w:t>90°</w:t>
+      </w:r>
+      <w:r>
+        <w:t xml:space="preserve"> counter-clockwise rotation, </w:t>
+      </w:r>
+      <w:r>
+        <w:t>90°</w:t>
+      </w:r>
+      <w:r>
+        <w:t xml:space="preserve"> clockwise rotation, vertical axis reflection, horizontal axis reflection.</w:t>
       </w:r>
     </w:p>
     <w:p>
       <w:r>
+        <w:lastRenderedPageBreak/>
         <w:t xml:space="preserve">The one problematic aspect here was in applying the selected transforms. Since there were two transformations (one from A to B and one from A to C), they could be combined in several different ways. </w:t>
       </w:r>
       <w:r>
@@ -241,7 +329,6 @@
     </w:p>
     <w:p>
       <w:r>
-        <w:lastRenderedPageBreak/>
         <w:t xml:space="preserve">As an example, see </w:t>
       </w:r>
       <w:r>
@@ -369,27 +456,14 @@
       <w:r>
         <w:t xml:space="preserve">Figure </w:t>
       </w:r>
-      <w:r>
-        <w:fldChar w:fldCharType="begin"/>
-      </w:r>
-      <w:r>
-        <w:instrText xml:space="preserve"> SEQ Figure \* ARABIC </w:instrText>
-      </w:r>
-      <w:r>
-        <w:fldChar w:fldCharType="separate"/>
-      </w:r>
-      <w:r>
-        <w:rPr>
-          <w:noProof/>
-        </w:rPr>
-        <w:t>1</w:t>
-      </w:r>
-      <w:r>
-        <w:rPr>
-          <w:noProof/>
-        </w:rPr>
-        <w:fldChar w:fldCharType="end"/>
-      </w:r>
+      <w:fldSimple w:instr=" SEQ Figure \* ARABIC ">
+        <w:r>
+          <w:rPr>
+            <w:noProof/>
+          </w:rPr>
+          <w:t>1</w:t>
+        </w:r>
+      </w:fldSimple>
       <w:bookmarkEnd w:id="0"/>
       <w:r>
         <w:t>: Raven's Progressive Matrix wher</w:t>
@@ -403,7 +477,16 @@
     </w:p>
     <w:p>
       <w:r>
-        <w:t>The more difficult task was finding answers when simple transformations resulted in no matches.</w:t>
+        <w:t xml:space="preserve">The more difficult task was finding answers when simple transformations resulted in </w:t>
+      </w:r>
+      <w:r>
+        <w:t>“</w:t>
+      </w:r>
+      <w:r>
+        <w:t>no matches.</w:t>
+      </w:r>
+      <w:r>
+        <w:t>”</w:t>
       </w:r>
       <w:r>
         <w:t xml:space="preserve"> Take </w:t>
@@ -433,13 +516,25 @@
         <w:t xml:space="preserve"> below. For a human this is a trivial task – the answer is clearly 1, a hexagon without the black diamond in the center. </w:t>
       </w:r>
       <w:r>
-        <w:t xml:space="preserve">For the agent, no simple transformation existed between these images. Since no match could be found, the </w:t>
+        <w:t xml:space="preserve">For the agent, no simple transformation existed between </w:t>
+      </w:r>
+      <w:r>
+        <w:t xml:space="preserve">any of </w:t>
+      </w:r>
+      <w:r>
+        <w:t xml:space="preserve">these images. Since no match could be found, the </w:t>
       </w:r>
       <w:r>
         <w:t xml:space="preserve">absolute </w:t>
       </w:r>
       <w:r>
-        <w:t xml:space="preserve">differences between the images were compared. </w:t>
+        <w:t xml:space="preserve">differences between </w:t>
+      </w:r>
+      <w:r>
+        <w:t>pairs of</w:t>
+      </w:r>
+      <w:r>
+        <w:t xml:space="preserve"> images were compared. </w:t>
       </w:r>
       <w:r>
         <w:t xml:space="preserve">(Note that black had a value of 0 and white a value of 255. Thus differences were denoted by white pixels.) </w:t>
@@ -460,6 +555,7 @@
     <w:p>
       <w:pPr>
         <w:keepNext/>
+        <w:spacing w:after="0"/>
         <w:jc w:val="center"/>
       </w:pPr>
       <w:r>
@@ -529,27 +625,14 @@
       <w:r>
         <w:t xml:space="preserve">Figure </w:t>
       </w:r>
-      <w:r>
-        <w:fldChar w:fldCharType="begin"/>
-      </w:r>
-      <w:r>
-        <w:instrText xml:space="preserve"> SEQ Figure \* ARABIC </w:instrText>
-      </w:r>
-      <w:r>
-        <w:fldChar w:fldCharType="separate"/>
-      </w:r>
-      <w:r>
-        <w:rPr>
-          <w:noProof/>
-        </w:rPr>
-        <w:t>2</w:t>
-      </w:r>
-      <w:r>
-        <w:rPr>
-          <w:noProof/>
-        </w:rPr>
-        <w:fldChar w:fldCharType="end"/>
-      </w:r>
+      <w:fldSimple w:instr=" SEQ Figure \* ARABIC ">
+        <w:r>
+          <w:rPr>
+            <w:noProof/>
+          </w:rPr>
+          <w:t>2</w:t>
+        </w:r>
+      </w:fldSimple>
       <w:bookmarkEnd w:id="1"/>
       <w:r>
         <w:t>: Raven's Progressive Matrix where simple transformations result in no useful information</w:t>
@@ -566,10 +649,49 @@
         <w:t>Encapsulating</w:t>
       </w:r>
       <w:r>
-        <w:t xml:space="preserve"> what exactly the transformation between one image and another became difficult as the difficulty increased. Abstracting enough to handle new cases while being concrete enough to answer the known problems was no simple task. In fact, large portions of the input problems were simply ignored. This underscores one of the inherent difficulties in creating an agent with human level performance. </w:t>
-      </w:r>
-      <w:r>
-        <w:t>Humans are able to determine relationships between vastly different inputs. Also, we are able to easily distinguish the caliber of similarity without affixing a specific value to it. Both these tasks are difficult to bestow on a computer because they depend so much on nuance and intuition.</w:t>
+        <w:t xml:space="preserve"> what exactly the transformation between one image and another became difficult as the difficulty increased. Abstracting enough to handle new cases while being concrete enough to answer the known problems was no simple task. In fact, large portions of the </w:t>
+      </w:r>
+      <w:r>
+        <w:t>in-sample</w:t>
+      </w:r>
+      <w:r>
+        <w:t xml:space="preserve"> problems were simply ignored</w:t>
+      </w:r>
+      <w:r>
+        <w:t xml:space="preserve"> in order to focus on solving a few problems correctly</w:t>
+      </w:r>
+      <w:r>
+        <w:t xml:space="preserve">. This underscores one of the inherent difficulties in creating an agent with human level performance. </w:t>
+      </w:r>
+      <w:r>
+        <w:t>Humans are able to determine relationships between vastly different inputs</w:t>
+      </w:r>
+      <w:r>
+        <w:t xml:space="preserve"> even in cases where similar </w:t>
+      </w:r>
+      <w:r>
+        <w:t>cases</w:t>
+      </w:r>
+      <w:r>
+        <w:t xml:space="preserve"> have not been previously encountered</w:t>
+      </w:r>
+      <w:r>
+        <w:t>. Also, we are able to easily distinguish the caliber of similarity without</w:t>
+      </w:r>
+      <w:r>
+        <w:t xml:space="preserve"> affixing a specific value </w:t>
+      </w:r>
+      <w:r>
+        <w:t xml:space="preserve">and can thus equate things that would otherwise be </w:t>
+      </w:r>
+      <w:r>
+        <w:t>considered</w:t>
+      </w:r>
+      <w:r>
+        <w:t xml:space="preserve"> dissimilar</w:t>
+      </w:r>
+      <w:r>
+        <w:t>. Both these tasks are difficult to bestow on a computer because they depend so much on nuance and intuition.</w:t>
       </w:r>
     </w:p>
     <w:p>
@@ -656,14 +778,27 @@
       <w:r>
         <w:t xml:space="preserve">Figure </w:t>
       </w:r>
-      <w:fldSimple w:instr=" SEQ Figure \* ARABIC ">
-        <w:r>
-          <w:rPr>
-            <w:noProof/>
-          </w:rPr>
-          <w:t>3</w:t>
-        </w:r>
-      </w:fldSimple>
+      <w:r>
+        <w:fldChar w:fldCharType="begin"/>
+      </w:r>
+      <w:r>
+        <w:instrText xml:space="preserve"> SEQ Figure \* ARABIC </w:instrText>
+      </w:r>
+      <w:r>
+        <w:fldChar w:fldCharType="separate"/>
+      </w:r>
+      <w:r>
+        <w:rPr>
+          <w:noProof/>
+        </w:rPr>
+        <w:t>3</w:t>
+      </w:r>
+      <w:r>
+        <w:rPr>
+          <w:noProof/>
+        </w:rPr>
+        <w:fldChar w:fldCharType="end"/>
+      </w:r>
       <w:bookmarkEnd w:id="2"/>
       <w:r>
         <w:t>: Correct vs. Incorrect Answers by Problem Set</w:t>
@@ -671,7 +806,13 @@
     </w:p>
     <w:p>
       <w:r>
-        <w:t xml:space="preserve">The second test was using out-of-sample RPMs that were also provided by the instructor but that could only be tested a limited number of times. </w:t>
+        <w:t xml:space="preserve">The second test was using out-of-sample RPMs that were </w:t>
+      </w:r>
+      <w:r>
+        <w:t>not</w:t>
+      </w:r>
+      <w:r>
+        <w:t xml:space="preserve"> provided by the instructor but that could be tested a limited number of times. </w:t>
       </w:r>
       <w:r>
         <w:t xml:space="preserve">These results can be seen in the right two columns in </w:t>
@@ -761,14 +902,27 @@
       <w:r>
         <w:t xml:space="preserve">Figure </w:t>
       </w:r>
-      <w:fldSimple w:instr=" SEQ Figure \* ARABIC ">
-        <w:r>
-          <w:rPr>
-            <w:noProof/>
-          </w:rPr>
-          <w:t>4</w:t>
-        </w:r>
-      </w:fldSimple>
+      <w:r>
+        <w:fldChar w:fldCharType="begin"/>
+      </w:r>
+      <w:r>
+        <w:instrText xml:space="preserve"> SEQ Figure \* ARABIC </w:instrText>
+      </w:r>
+      <w:r>
+        <w:fldChar w:fldCharType="separate"/>
+      </w:r>
+      <w:r>
+        <w:rPr>
+          <w:noProof/>
+        </w:rPr>
+        <w:t>4</w:t>
+      </w:r>
+      <w:r>
+        <w:rPr>
+          <w:noProof/>
+        </w:rPr>
+        <w:fldChar w:fldCharType="end"/>
+      </w:r>
       <w:bookmarkEnd w:id="3"/>
       <w:r>
         <w:t>: Correct vs. Incorrect across all problem sets</w:t>
@@ -788,7 +942,10 @@
     </w:p>
     <w:p>
       <w:r>
-        <w:t>Crafting a near-human level intelligence for something as simple as a series of multiple choice questions of pattern matching is diffi</w:t>
+        <w:t>Crafting a near human-</w:t>
+      </w:r>
+      <w:r>
+        <w:t>level intelligence for something as simple as a series of multiple choice questions of pattern matching is diffi</w:t>
       </w:r>
       <w:r>
         <w:t xml:space="preserve">cult. This project explored </w:t>
@@ -806,25 +963,28 @@
         <w:t>results would require</w:t>
       </w:r>
       <w:r>
-        <w:t xml:space="preserve"> a great deal more complexity. It was postulated that this is in part due to the difficulty in creating </w:t>
-      </w:r>
-      <w:r>
-        <w:t>human level</w:t>
-      </w:r>
-      <w:r>
-        <w:t xml:space="preserve"> intelligence. However, the author also believes it to be in part due to the deficiency in the selected methods. </w:t>
-      </w:r>
-      <w:r>
-        <w:t>Production systems and generate and test are useful methods, but they are very general. More tailored methods need to be used, and m</w:t>
-      </w:r>
-      <w:r>
-        <w:t>ore research needs to be done exploring how similar problems have been approached</w:t>
-      </w:r>
-      <w:r>
-        <w:t xml:space="preserve"> by the larger AI community. </w:t>
+        <w:t xml:space="preserve"> a great deal more complexity. It was pos</w:t>
       </w:r>
       <w:bookmarkStart w:id="4" w:name="_GoBack"/>
       <w:bookmarkEnd w:id="4"/>
+      <w:r>
+        <w:t xml:space="preserve">tulated that this is in part due to the difficulty in creating </w:t>
+      </w:r>
+      <w:r>
+        <w:t>human level</w:t>
+      </w:r>
+      <w:r>
+        <w:t xml:space="preserve"> intelligence. However, the author also believes it to be in part due to the deficiency in the selected methods. </w:t>
+      </w:r>
+      <w:r>
+        <w:t>Production systems and generate and test are useful methods, but they are very general. More tailored methods need to be used, and m</w:t>
+      </w:r>
+      <w:r>
+        <w:t>ore research needs to be done exploring how similar problems have been approached</w:t>
+      </w:r>
+      <w:r>
+        <w:t xml:space="preserve"> by the larger AI community. </w:t>
+      </w:r>
     </w:p>
     <w:sectPr>
       <w:pgSz w:w="12240" w:h="15840"/>
@@ -1587,11 +1747,11 @@
         </c:dLbls>
         <c:gapWidth val="150"/>
         <c:overlap val="100"/>
-        <c:axId val="301170384"/>
-        <c:axId val="301172736"/>
+        <c:axId val="450395520"/>
+        <c:axId val="450394344"/>
       </c:barChart>
       <c:catAx>
-        <c:axId val="301170384"/>
+        <c:axId val="450395520"/>
         <c:scaling>
           <c:orientation val="minMax"/>
         </c:scaling>
@@ -1634,7 +1794,7 @@
             <a:endParaRPr lang="en-US"/>
           </a:p>
         </c:txPr>
-        <c:crossAx val="301172736"/>
+        <c:crossAx val="450394344"/>
         <c:crosses val="autoZero"/>
         <c:auto val="1"/>
         <c:lblAlgn val="ctr"/>
@@ -1642,7 +1802,7 @@
         <c:noMultiLvlLbl val="0"/>
       </c:catAx>
       <c:valAx>
-        <c:axId val="301172736"/>
+        <c:axId val="450394344"/>
         <c:scaling>
           <c:orientation val="minMax"/>
         </c:scaling>
@@ -1693,7 +1853,7 @@
             <a:endParaRPr lang="en-US"/>
           </a:p>
         </c:txPr>
-        <c:crossAx val="301170384"/>
+        <c:crossAx val="450395520"/>
         <c:crosses val="autoZero"/>
         <c:crossBetween val="between"/>
       </c:valAx>

</xml_diff>